<commit_message>
adding quality checking and adapter trimming via trim_input.sh
</commit_message>
<xml_diff>
--- a/Documentation/UserDocumentation.ParameterSweep.docx
+++ b/Documentation/UserDocumentation.ParameterSweep.docx
@@ -14,220 +14,14 @@
       <w:r>
         <w:rPr/>
         <w:t xml:space="preserve">User Documentation </w:t>
-      </w:r>
-    </w:p>
-    <w:p>
-      <w:pPr>
-        <w:pStyle w:val="Heading1"/>
-        <w:rPr/>
-      </w:pPr>
-      <w:r>
-        <w:rPr/>
-        <w:t>Pipeline architecture and function</w:t>
-      </w:r>
-    </w:p>
-    <w:p>
-      <w:pPr>
-        <w:pStyle w:val="Normal"/>
-        <w:rPr/>
-      </w:pPr>
-      <w:r>
-        <w:rPr/>
-        <w:t xml:space="preserve">This pipeline implements the GATK's best practices for germline variant calling in Whole </w:t>
-      </w:r>
-      <w:r>
-        <w:rPr/>
-        <w:t xml:space="preserve">Genome </w:t>
-      </w:r>
-      <w:r>
-        <w:rPr/>
-        <w:t xml:space="preserve">and Whole </w:t>
-      </w:r>
-      <w:r>
-        <w:rPr/>
-        <w:t>Exome</w:t>
-      </w:r>
-      <w:r>
-        <w:rPr/>
-        <w:t xml:space="preserve"> Next Generation Sequencing datasets (</w:t>
-      </w:r>
-      <w:hyperlink r:id="rId2">
-        <w:r>
-          <w:rPr>
-            <w:rStyle w:val="InternetLink"/>
-          </w:rPr>
-          <w:t>https://software.broadinstitute.org/gatk/best-practices/</w:t>
-        </w:r>
-      </w:hyperlink>
-      <w:hyperlink r:id="rId3">
-        <w:r>
-          <w:rPr/>
-          <w:t xml:space="preserve">), </w:t>
-        </w:r>
-      </w:hyperlink>
-      <w:r>
-        <w:rPr/>
-        <w:t>given a cohort of samples.</w:t>
-      </w:r>
-    </w:p>
-    <w:p>
-      <w:pPr>
-        <w:pStyle w:val="Normal"/>
-        <w:rPr/>
-      </w:pPr>
-      <w:r>
-        <w:rPr/>
-        <w:t>In its latest version, 3.6,  the best practices include the stages shown in Figure [1] below, which are:</w:t>
-      </w:r>
-    </w:p>
-    <w:p>
-      <w:pPr>
-        <w:pStyle w:val="Normal"/>
-        <w:numPr>
-          <w:ilvl w:val="0"/>
-          <w:numId w:val="4"/>
-        </w:numPr>
-        <w:rPr/>
-      </w:pPr>
-      <w:r>
-        <w:rPr/>
-        <w:t>Mapping to the reference genome –----- (processing done per sample)</w:t>
-      </w:r>
-    </w:p>
-    <w:p>
-      <w:pPr>
-        <w:pStyle w:val="Normal"/>
-        <w:numPr>
-          <w:ilvl w:val="0"/>
-          <w:numId w:val="4"/>
-        </w:numPr>
-        <w:rPr/>
-      </w:pPr>
-      <w:r>
-        <w:rPr/>
-        <w:t>Marking duplicates –----- (processing done per sample)</w:t>
-      </w:r>
-    </w:p>
-    <w:p>
-      <w:pPr>
-        <w:pStyle w:val="Normal"/>
-        <w:numPr>
-          <w:ilvl w:val="0"/>
-          <w:numId w:val="4"/>
-        </w:numPr>
-        <w:rPr/>
-      </w:pPr>
-      <w:r>
-        <w:rPr/>
-        <w:t>Base recalibration (BQSR) –----- (processing done per sample)</w:t>
-      </w:r>
-    </w:p>
-    <w:p>
-      <w:pPr>
-        <w:pStyle w:val="Normal"/>
-        <w:numPr>
-          <w:ilvl w:val="0"/>
-          <w:numId w:val="4"/>
-        </w:numPr>
-        <w:rPr/>
-      </w:pPr>
-      <w:r>
-        <w:rPr/>
-        <w:t>Variant calling –----- (processing done per sample)</w:t>
-      </w:r>
-    </w:p>
-    <w:p>
-      <w:pPr>
-        <w:pStyle w:val="Normal"/>
-        <w:numPr>
-          <w:ilvl w:val="0"/>
-          <w:numId w:val="4"/>
-        </w:numPr>
-        <w:rPr/>
-      </w:pPr>
-      <w:r>
-        <w:rPr/>
-        <w:t>Joint genotyping –----- (processing done for all samples together)</w:t>
-      </w:r>
-    </w:p>
-    <w:p>
-      <w:pPr>
-        <w:pStyle w:val="Normal"/>
-        <w:rPr/>
-      </w:pPr>
-      <w:r>
-        <w:rPr/>
-      </w:r>
-    </w:p>
-    <w:p>
-      <w:pPr>
-        <w:pStyle w:val="Normal"/>
-        <w:rPr/>
-      </w:pPr>
-      <w:r>
-        <w:rPr/>
-        <w:t>Optionally, the pipeline allows for t</w:t>
-      </w:r>
-      <w:r>
-        <w:rPr/>
-        <w:t xml:space="preserve">he “Indel Realignment” stage </w:t>
-      </w:r>
-      <w:r>
-        <w:rPr/>
-        <w:t>(</w:t>
-      </w:r>
-      <w:r>
-        <w:rPr/>
-        <w:t xml:space="preserve">which was required in </w:t>
-      </w:r>
-      <w:r>
-        <w:rPr/>
-        <w:t xml:space="preserve">previous GATK best practices &lt; 3.6) </w:t>
-      </w:r>
-    </w:p>
-    <w:p>
-      <w:pPr>
-        <w:pStyle w:val="Normal"/>
-        <w:rPr/>
-      </w:pPr>
-      <w:r>
-        <w:rPr/>
-      </w:r>
-    </w:p>
-    <w:p>
-      <w:pPr>
-        <w:pStyle w:val="Normal"/>
-        <w:rPr/>
-      </w:pPr>
-      <w:r>
-        <w:rPr/>
-      </w:r>
-    </w:p>
-    <w:p>
-      <w:pPr>
-        <w:pStyle w:val="Normal"/>
-        <w:rPr/>
-      </w:pPr>
-      <w:r>
-        <w:rPr/>
-        <w:t>The pipeline can be run as: Alignment stage only, Complete variant calling with realignment, Complete variant calling without realignment</w:t>
-      </w:r>
-    </w:p>
-    <w:p>
-      <w:pPr>
-        <w:pStyle w:val="Normal"/>
-        <w:rPr/>
-      </w:pPr>
-      <w:r>
-        <w:rPr/>
         <w:drawing>
-          <wp:anchor behindDoc="0" distT="0" distB="127000" distL="0" distR="0" simplePos="0" locked="0" layoutInCell="1" allowOverlap="1" relativeHeight="0">
+          <wp:anchor behindDoc="0" distT="0" distB="127000" distL="0" distR="0" simplePos="0" locked="0" layoutInCell="1" allowOverlap="1" relativeHeight="1">
             <wp:simplePos x="0" y="0"/>
-            <wp:positionH relativeFrom="column">
-              <wp:align>center</wp:align>
+            <wp:positionH relativeFrom="page">
+              <wp:posOffset>529590</wp:posOffset>
             </wp:positionH>
-            <wp:positionV relativeFrom="paragraph">
-              <wp:align>top</wp:align>
+            <wp:positionV relativeFrom="page">
+              <wp:posOffset>6496685</wp:posOffset>
             </wp:positionV>
             <wp:extent cx="6120130" cy="3328035"/>
             <wp:effectExtent l="0" t="0" r="0" b="0"/>
@@ -246,7 +40,7 @@
                     </pic:cNvPicPr>
                   </pic:nvPicPr>
                   <pic:blipFill>
-                    <a:blip r:embed="rId4"/>
+                    <a:blip r:embed="rId2"/>
                     <a:stretch>
                       <a:fillRect/>
                     </a:stretch>
@@ -281,15 +75,178 @@
       </w:pPr>
       <w:r>
         <w:rPr/>
-        <w:t>Dependencies (</w:t>
-      </w:r>
-      <w:r>
-        <w:rPr/>
-        <w:t>programs that we need to install to run the pipeline</w:t>
-      </w:r>
-      <w:r>
-        <w:rPr/>
-        <w:t>)</w:t>
+        <w:t>Pipeline architecture and function</w:t>
+      </w:r>
+    </w:p>
+    <w:p>
+      <w:pPr>
+        <w:pStyle w:val="Normal"/>
+        <w:rPr/>
+      </w:pPr>
+      <w:r>
+        <w:rPr/>
+        <w:t>This pipeline implements the GATK's best practices for germline variant calling in Whole Genome and Whole Exome Next Generation Sequencing datasets (</w:t>
+      </w:r>
+      <w:hyperlink r:id="rId3">
+        <w:r>
+          <w:rPr>
+            <w:rStyle w:val="InternetLink"/>
+          </w:rPr>
+          <w:t>https://software.broadinstitute.org/gatk/best-practices/</w:t>
+        </w:r>
+      </w:hyperlink>
+      <w:r>
+        <w:rPr/>
+        <w:t>), given a cohort of samples.</w:t>
+      </w:r>
+    </w:p>
+    <w:p>
+      <w:pPr>
+        <w:pStyle w:val="Normal"/>
+        <w:rPr/>
+      </w:pPr>
+      <w:r>
+        <w:rPr/>
+        <w:t>In its latest version, 3.6,  the best practices include the stages shown in Figure [1] below, which are:</w:t>
+      </w:r>
+    </w:p>
+    <w:p>
+      <w:pPr>
+        <w:pStyle w:val="Normal"/>
+        <w:numPr>
+          <w:ilvl w:val="0"/>
+          <w:numId w:val="4"/>
+        </w:numPr>
+        <w:rPr/>
+      </w:pPr>
+      <w:r>
+        <w:rPr/>
+        <w:t xml:space="preserve">Mapping to the reference genome </w:t>
+      </w:r>
+    </w:p>
+    <w:p>
+      <w:pPr>
+        <w:pStyle w:val="Normal"/>
+        <w:numPr>
+          <w:ilvl w:val="0"/>
+          <w:numId w:val="4"/>
+        </w:numPr>
+        <w:rPr/>
+      </w:pPr>
+      <w:r>
+        <w:rPr/>
+        <w:t xml:space="preserve">Marking duplicates </w:t>
+      </w:r>
+    </w:p>
+    <w:p>
+      <w:pPr>
+        <w:pStyle w:val="Normal"/>
+        <w:numPr>
+          <w:ilvl w:val="0"/>
+          <w:numId w:val="4"/>
+        </w:numPr>
+        <w:rPr/>
+      </w:pPr>
+      <w:r>
+        <w:rPr/>
+        <w:t>Base recalibration (BQSR)</w:t>
+      </w:r>
+    </w:p>
+    <w:p>
+      <w:pPr>
+        <w:pStyle w:val="Normal"/>
+        <w:numPr>
+          <w:ilvl w:val="0"/>
+          <w:numId w:val="4"/>
+        </w:numPr>
+        <w:rPr/>
+      </w:pPr>
+      <w:r>
+        <w:rPr/>
+        <w:t>Variant calling –----- (processing done per sample)</w:t>
+      </w:r>
+    </w:p>
+    <w:p>
+      <w:pPr>
+        <w:pStyle w:val="Normal"/>
+        <w:numPr>
+          <w:ilvl w:val="0"/>
+          <w:numId w:val="4"/>
+        </w:numPr>
+        <w:rPr/>
+      </w:pPr>
+      <w:r>
+        <w:rPr/>
+        <w:t>Joint genotyping –----- (processing done for all samples together)</w:t>
+      </w:r>
+    </w:p>
+    <w:p>
+      <w:pPr>
+        <w:pStyle w:val="Normal"/>
+        <w:rPr/>
+      </w:pPr>
+      <w:r>
+        <w:rPr/>
+      </w:r>
+    </w:p>
+    <w:p>
+      <w:pPr>
+        <w:pStyle w:val="Normal"/>
+        <w:rPr/>
+      </w:pPr>
+      <w:r>
+        <w:rPr/>
+        <w:t xml:space="preserve">These stages are implemented in this pipeline, with an optional </w:t>
+      </w:r>
+      <w:r>
+        <w:rPr/>
+        <w:t xml:space="preserve"> “Indel Realignment” st</w:t>
+      </w:r>
+      <w:r>
+        <w:rPr/>
+        <w:t>ep</w:t>
+      </w:r>
+      <w:r>
+        <w:rPr/>
+        <w:t xml:space="preserve"> (which was required in previous GATK best practices &lt; 3.6) </w:t>
+      </w:r>
+    </w:p>
+    <w:p>
+      <w:pPr>
+        <w:pStyle w:val="Normal"/>
+        <w:rPr/>
+      </w:pPr>
+      <w:r>
+        <w:rPr/>
+        <w:t>The pipeline can be run as: Alignment stage only, Complete variant calling with realignment, Complete variant calling without realignment</w:t>
+      </w:r>
+    </w:p>
+    <w:p>
+      <w:pPr>
+        <w:pStyle w:val="Normal"/>
+        <w:rPr/>
+      </w:pPr>
+      <w:r>
+        <w:rPr/>
+      </w:r>
+    </w:p>
+    <w:p>
+      <w:pPr>
+        <w:pStyle w:val="Normal"/>
+        <w:rPr/>
+      </w:pPr>
+      <w:r>
+        <w:rPr/>
+      </w:r>
+    </w:p>
+    <w:p>
+      <w:pPr>
+        <w:pStyle w:val="Heading1"/>
+        <w:rPr/>
+      </w:pPr>
+      <w:r>
+        <w:rPr/>
+        <w:t>Dependencies (programs that we need to install to run the pipeline)</w:t>
       </w:r>
     </w:p>
     <w:p>
@@ -309,25 +266,17 @@
       </w:pPr>
       <w:r>
         <w:rPr/>
-        <w:t xml:space="preserve">Repo index/ </w:t>
-      </w:r>
-      <w:r>
-        <w:rPr/>
-        <w:t>The scripts</w:t>
-      </w:r>
-    </w:p>
-    <w:p>
-      <w:pPr>
-        <w:pStyle w:val="Normal"/>
-        <w:rPr/>
-      </w:pPr>
-      <w:r>
-        <w:rPr/>
-        <w:t xml:space="preserve">The files in the repo: </w:t>
-      </w:r>
-      <w:r>
-        <w:rPr/>
-        <w:t>https://github.com/HPCBio/BW_VariantCalling/tree/ParameterSweep</w:t>
+        <w:t>Repo index/ The scripts</w:t>
+      </w:r>
+    </w:p>
+    <w:p>
+      <w:pPr>
+        <w:pStyle w:val="Normal"/>
+        <w:rPr/>
+      </w:pPr>
+      <w:r>
+        <w:rPr/>
+        <w:t>The files in the repo: https://github.com/HPCBio/BW_VariantCalling/tree/ParameterSweep</w:t>
       </w:r>
     </w:p>
     <w:p>
@@ -1055,8 +1004,8 @@
         <w:pStyle w:val="Normal"/>
         <w:rPr/>
       </w:pPr>
-      <w:bookmarkStart w:id="0" w:name="section"/>
-      <w:bookmarkStart w:id="1" w:name="need-to-rename-sortnode-and-realign-realign_new-and-realrecal.old"/>
+      <w:bookmarkStart w:id="0" w:name="need-to-rename-sortnode-and-realign-realign_new-and-realrecal.old"/>
+      <w:bookmarkStart w:id="1" w:name="section"/>
       <w:bookmarkEnd w:id="0"/>
       <w:bookmarkEnd w:id="1"/>
       <w:r>
@@ -2466,6 +2415,18 @@
   </w:style>
   <w:style w:type="character" w:styleId="ListLabel2">
     <w:name w:val="ListLabel 2"/>
+    <w:rPr>
+      <w:rFonts w:cs="OpenSymbol"/>
+    </w:rPr>
+  </w:style>
+  <w:style w:type="character" w:styleId="ListLabel3">
+    <w:name w:val="ListLabel 3"/>
+    <w:rPr>
+      <w:rFonts w:cs="Symbol"/>
+    </w:rPr>
+  </w:style>
+  <w:style w:type="character" w:styleId="ListLabel4">
+    <w:name w:val="ListLabel 4"/>
     <w:rPr>
       <w:rFonts w:cs="OpenSymbol"/>
     </w:rPr>

</xml_diff>

<commit_message>
converting user documentation from docx to md
</commit_message>
<xml_diff>
--- a/Documentation/UserDocumentation.ParameterSweep.docx
+++ b/Documentation/UserDocumentation.ParameterSweep.docx
@@ -18,10 +18,17 @@
         </w:rPr>
         <w:t xml:space="preserve">User Documentation </w:t>
       </w:r>
-      <w:r>
-        <w:rPr>
-          <w:rtl w:val="0"/>
-        </w:rPr>
+    </w:p>
+    <w:p>
+      <w:pPr>
+        <w:contextualSpacing w:val="0"/>
+        <w:jc w:val="center"/>
+      </w:pPr>
+      <w:r>
+        <w:rPr>
+          <w:rtl w:val="0"/>
+        </w:rPr>
+        <w:t xml:space="preserve">October 2016</w:t>
       </w:r>
     </w:p>
     <w:p>
@@ -53,7 +60,7 @@
         </w:rPr>
         <w:t xml:space="preserve">This pipeline implements the GATK's best practices for germline variant calling in Whole Genome and Whole Exome Next Generation Sequencing datasets (</w:t>
       </w:r>
-      <w:hyperlink r:id="rId6">
+      <w:hyperlink r:id="rId5">
         <w:r>
           <w:rPr>
             <w:color w:val="000080"/>
@@ -250,7 +257,19 @@
         <w:rPr>
           <w:rtl w:val="0"/>
         </w:rPr>
-        <w:t xml:space="preserve">With an optional additional stage of checking the quality of input data and trimming, t</w:t>
+        <w:t xml:space="preserve">With an optional additional stage of checking the quality of input data and</w:t>
+      </w:r>
+      <w:r>
+        <w:rPr>
+          <w:rtl w:val="0"/>
+        </w:rPr>
+        <w:t xml:space="preserve"> trimming</w:t>
+      </w:r>
+      <w:r>
+        <w:rPr>
+          <w:rtl w:val="0"/>
+        </w:rPr>
+        <w:t xml:space="preserve">, t</w:t>
       </w:r>
       <w:r>
         <w:rPr>
@@ -276,16 +295,16 @@
           <wp:inline distB="127000" distT="0" distL="0" distR="0">
             <wp:extent cx="6124575" cy="3032760"/>
             <wp:effectExtent b="0" l="0" r="0" t="0"/>
-            <wp:docPr id="2" name="image04.png"/>
+            <wp:docPr id="3" name="image05.png"/>
             <a:graphic>
               <a:graphicData uri="http://schemas.openxmlformats.org/drawingml/2006/picture">
                 <pic:pic>
                   <pic:nvPicPr>
-                    <pic:cNvPr id="0" name="image04.png"/>
+                    <pic:cNvPr id="0" name="image05.png"/>
                     <pic:cNvPicPr preferRelativeResize="0"/>
                   </pic:nvPicPr>
                   <pic:blipFill>
-                    <a:blip r:embed="rId7"/>
+                    <a:blip r:embed="rId6"/>
                     <a:srcRect b="8767" l="0" r="0" t="0"/>
                     <a:stretch>
                       <a:fillRect/>
@@ -361,21 +380,31 @@
         <w:contextualSpacing w:val="0"/>
       </w:pPr>
       <w:r>
+        <w:rPr>
+          <w:rtl w:val="0"/>
+        </w:rPr>
+      </w:r>
+    </w:p>
+    <w:p>
+      <w:pPr>
+        <w:contextualSpacing w:val="0"/>
+      </w:pPr>
+      <w:r>
         <w:drawing>
           <wp:inline distB="114300" distT="114300" distL="114300" distR="114300">
             <wp:extent cx="6119820" cy="4686300"/>
             <wp:effectExtent b="0" l="0" r="0" t="0"/>
-            <wp:docPr descr="Pipeline_Breakup.png" id="1" name="image01.png"/>
+            <wp:docPr descr="VariantCallingPipelineDetails.png" id="1" name="image01.png"/>
             <a:graphic>
               <a:graphicData uri="http://schemas.openxmlformats.org/drawingml/2006/picture">
                 <pic:pic>
                   <pic:nvPicPr>
-                    <pic:cNvPr descr="Pipeline_Breakup.png" id="0" name="image01.png"/>
+                    <pic:cNvPr descr="VariantCallingPipelineDetails.png" id="0" name="image01.png"/>
                     <pic:cNvPicPr preferRelativeResize="0"/>
                   </pic:nvPicPr>
                   <pic:blipFill>
-                    <a:blip r:embed="rId8"/>
-                    <a:srcRect b="0" l="0" r="0" t="0"/>
+                    <a:blip r:embed="rId7"/>
+                    <a:srcRect b="0" l="59" r="59" t="0"/>
                     <a:stretch>
                       <a:fillRect/>
                     </a:stretch>
@@ -413,6 +442,14 @@
         </w:rPr>
         <w:t xml:space="preserve">Figure 2: Pipeline details</w:t>
       </w:r>
+      <w:r>
+        <w:rPr>
+          <w:sz w:val="20"/>
+          <w:szCs w:val="20"/>
+          <w:rtl w:val="0"/>
+        </w:rPr>
+        <w:t xml:space="preserve">. Note the processing can be split by individual sequences in the reference FASTA file. Those could be individual chromosomes, scaffolds, contigs, etc.</w:t>
+      </w:r>
     </w:p>
     <w:p>
       <w:pPr>
@@ -468,7 +505,22 @@
         <w:rPr>
           <w:rtl w:val="0"/>
         </w:rPr>
-        <w:t xml:space="preserve">The pipeline implements the stages of Figure [1] and [2], while allowing different software tools at some of the stages depending on user's preference. These are as shown in table [1] below, and it is assumed that the user would specify the path to each of them in his runfile as shown in section 2.3.</w:t>
+        <w:t xml:space="preserve">The pipeline implements the stages of Figure [1] and [2], while allowing different software tools at some of the stages depending on user's preference. These are as shown in table [1] below, and it is assumed that users would specify the path to each of them in their runfile as shown in section 2.3.</w:t>
+      </w:r>
+    </w:p>
+    <w:p>
+      <w:r>
+        <w:br w:type="page"/>
+      </w:r>
+    </w:p>
+    <w:p>
+      <w:pPr>
+        <w:contextualSpacing w:val="0"/>
+      </w:pPr>
+      <w:r>
+        <w:rPr>
+          <w:rtl w:val="0"/>
+        </w:rPr>
       </w:r>
     </w:p>
     <w:p>
@@ -482,7 +534,15 @@
           <w:szCs w:val="20"/>
           <w:rtl w:val="0"/>
         </w:rPr>
-        <w:t xml:space="preserve">Table 1: Pipeline tools</w:t>
+        <w:t xml:space="preserve">Table 1</w:t>
+      </w:r>
+      <w:r>
+        <w:rPr>
+          <w:sz w:val="20"/>
+          <w:szCs w:val="20"/>
+          <w:rtl w:val="0"/>
+        </w:rPr>
+        <w:t xml:space="preserve">: Pipeline tools</w:t>
       </w:r>
       <w:r>
         <w:rPr>
@@ -508,12 +568,12 @@
         <w:tblLook w:val="0000"/>
       </w:tblPr>
       <w:tblGrid>
-        <w:gridCol w:w="3900"/>
-        <w:gridCol w:w="5730"/>
+        <w:gridCol w:w="2370"/>
+        <w:gridCol w:w="7260"/>
         <w:tblGridChange w:id="0">
           <w:tblGrid>
-            <w:gridCol w:w="3900"/>
-            <w:gridCol w:w="5730"/>
+            <w:gridCol w:w="2370"/>
+            <w:gridCol w:w="7260"/>
           </w:tblGrid>
         </w:tblGridChange>
       </w:tblGrid>
@@ -672,7 +732,7 @@
               </w:rPr>
               <w:t xml:space="preserve"> (</w:t>
             </w:r>
-            <w:hyperlink r:id="rId9">
+            <w:hyperlink r:id="rId8">
               <w:r>
                 <w:rPr>
                   <w:rFonts w:ascii="Cambria" w:cs="Cambria" w:eastAsia="Cambria" w:hAnsi="Cambria"/>
@@ -773,7 +833,7 @@
               </w:rPr>
               <w:t xml:space="preserve"> (</w:t>
             </w:r>
-            <w:hyperlink r:id="rId10">
+            <w:hyperlink r:id="rId9">
               <w:r>
                 <w:rPr>
                   <w:rFonts w:ascii="Cambria" w:cs="Cambria" w:eastAsia="Cambria" w:hAnsi="Cambria"/>
@@ -874,7 +934,7 @@
               </w:rPr>
               <w:t xml:space="preserve">Bwa mem (</w:t>
             </w:r>
-            <w:hyperlink r:id="rId11">
+            <w:hyperlink r:id="rId10">
               <w:r>
                 <w:rPr>
                   <w:rFonts w:ascii="Cambria" w:cs="Cambria" w:eastAsia="Cambria" w:hAnsi="Cambria"/>
@@ -897,9 +957,28 @@
                 <w:szCs w:val="24"/>
                 <w:rtl w:val="0"/>
               </w:rPr>
-              <w:t xml:space="preserve"> ), Novoalign (</w:t>
-            </w:r>
-            <w:hyperlink r:id="rId12">
+              <w:t xml:space="preserve"> ), </w:t>
+            </w:r>
+          </w:p>
+          <w:p>
+            <w:pPr>
+              <w:widowControl w:val="1"/>
+              <w:spacing w:after="180" w:before="180" w:line="240" w:lineRule="auto"/>
+              <w:contextualSpacing w:val="0"/>
+              <w:jc w:val="center"/>
+            </w:pPr>
+            <w:r>
+              <w:rPr>
+                <w:rFonts w:ascii="Cambria" w:cs="Cambria" w:eastAsia="Cambria" w:hAnsi="Cambria"/>
+                <w:b w:val="0"/>
+                <w:color w:val="00000a"/>
+                <w:sz w:val="24"/>
+                <w:szCs w:val="24"/>
+                <w:rtl w:val="0"/>
+              </w:rPr>
+              <w:t xml:space="preserve">Novoalign (</w:t>
+            </w:r>
+            <w:hyperlink r:id="rId11">
               <w:r>
                 <w:rPr>
                   <w:rFonts w:ascii="Cambria" w:cs="Cambria" w:eastAsia="Cambria" w:hAnsi="Cambria"/>
@@ -994,7 +1073,7 @@
               </w:rPr>
               <w:t xml:space="preserve">Samblaster (</w:t>
             </w:r>
-            <w:hyperlink r:id="rId13">
+            <w:hyperlink r:id="rId12">
               <w:r>
                 <w:rPr>
                   <w:rFonts w:ascii="Cambria" w:cs="Cambria" w:eastAsia="Cambria" w:hAnsi="Cambria"/>
@@ -1019,7 +1098,7 @@
               </w:rPr>
               <w:t xml:space="preserve"> ), Novosort ( </w:t>
             </w:r>
-            <w:hyperlink r:id="rId14">
+            <w:hyperlink r:id="rId13">
               <w:r>
                 <w:rPr>
                   <w:rFonts w:ascii="Cambria" w:cs="Cambria" w:eastAsia="Cambria" w:hAnsi="Cambria"/>
@@ -1042,9 +1121,28 @@
                 <w:szCs w:val="24"/>
                 <w:rtl w:val="0"/>
               </w:rPr>
-              <w:t xml:space="preserve"> ),  Picard (</w:t>
-            </w:r>
-            <w:hyperlink r:id="rId15">
+              <w:t xml:space="preserve"> ),  </w:t>
+            </w:r>
+          </w:p>
+          <w:p>
+            <w:pPr>
+              <w:widowControl w:val="1"/>
+              <w:spacing w:after="180" w:before="180" w:line="240" w:lineRule="auto"/>
+              <w:contextualSpacing w:val="0"/>
+              <w:jc w:val="center"/>
+            </w:pPr>
+            <w:r>
+              <w:rPr>
+                <w:rFonts w:ascii="Cambria" w:cs="Cambria" w:eastAsia="Cambria" w:hAnsi="Cambria"/>
+                <w:b w:val="0"/>
+                <w:color w:val="00000a"/>
+                <w:sz w:val="24"/>
+                <w:szCs w:val="24"/>
+                <w:rtl w:val="0"/>
+              </w:rPr>
+              <w:t xml:space="preserve">Picard (</w:t>
+            </w:r>
+            <w:hyperlink r:id="rId14">
               <w:r>
                 <w:rPr>
                   <w:rFonts w:ascii="Cambria" w:cs="Cambria" w:eastAsia="Cambria" w:hAnsi="Cambria"/>
@@ -1067,7 +1165,7 @@
                 <w:szCs w:val="24"/>
                 <w:rtl w:val="0"/>
               </w:rPr>
-              <w:t xml:space="preserve"> ), </w:t>
+              <w:t xml:space="preserve"> )</w:t>
             </w:r>
           </w:p>
         </w:tc>
@@ -1104,6 +1202,101 @@
                 <w:rtl w:val="0"/>
               </w:rPr>
               <w:t xml:space="preserve">Indel realignment</w:t>
+            </w:r>
+          </w:p>
+        </w:tc>
+        <w:tc>
+          <w:tcPr>
+            <w:tcBorders>
+              <w:top w:color="000000" w:space="0" w:sz="0" w:val="nil"/>
+              <w:left w:color="000001" w:space="0" w:sz="4" w:val="single"/>
+              <w:bottom w:color="000001" w:space="0" w:sz="4" w:val="single"/>
+              <w:right w:color="000001" w:space="0" w:sz="4" w:val="single"/>
+            </w:tcBorders>
+            <w:shd w:fill="ffffff"/>
+            <w:tcMar>
+              <w:left w:w="51.0" w:type="dxa"/>
+            </w:tcMar>
+            <w:vAlign w:val="center"/>
+          </w:tcPr>
+          <w:p>
+            <w:pPr>
+              <w:widowControl w:val="1"/>
+              <w:spacing w:after="180" w:before="180" w:line="240" w:lineRule="auto"/>
+              <w:contextualSpacing w:val="0"/>
+              <w:jc w:val="center"/>
+            </w:pPr>
+            <w:r>
+              <w:rPr>
+                <w:rFonts w:ascii="Cambria" w:cs="Cambria" w:eastAsia="Cambria" w:hAnsi="Cambria"/>
+                <w:b w:val="0"/>
+                <w:color w:val="00000a"/>
+                <w:sz w:val="24"/>
+                <w:szCs w:val="24"/>
+                <w:rtl w:val="0"/>
+              </w:rPr>
+              <w:t xml:space="preserve">GATK (</w:t>
+            </w:r>
+            <w:hyperlink r:id="rId15">
+              <w:r>
+                <w:rPr>
+                  <w:rFonts w:ascii="Cambria" w:cs="Cambria" w:eastAsia="Cambria" w:hAnsi="Cambria"/>
+                  <w:b w:val="0"/>
+                  <w:color w:val="1155cc"/>
+                  <w:sz w:val="24"/>
+                  <w:szCs w:val="24"/>
+                  <w:u w:val="single"/>
+                  <w:rtl w:val="0"/>
+                </w:rPr>
+                <w:t xml:space="preserve">https://software.broadinstitute.org/gatk/download/</w:t>
+              </w:r>
+            </w:hyperlink>
+            <w:r>
+              <w:rPr>
+                <w:rFonts w:ascii="Cambria" w:cs="Cambria" w:eastAsia="Cambria" w:hAnsi="Cambria"/>
+                <w:b w:val="0"/>
+                <w:color w:val="00000a"/>
+                <w:sz w:val="24"/>
+                <w:szCs w:val="24"/>
+                <w:rtl w:val="0"/>
+              </w:rPr>
+              <w:t xml:space="preserve"> )</w:t>
+            </w:r>
+          </w:p>
+        </w:tc>
+      </w:tr>
+      <w:tr>
+        <w:tc>
+          <w:tcPr>
+            <w:tcBorders>
+              <w:top w:color="000000" w:space="0" w:sz="0" w:val="nil"/>
+              <w:left w:color="000001" w:space="0" w:sz="4" w:val="single"/>
+              <w:bottom w:color="000001" w:space="0" w:sz="4" w:val="single"/>
+              <w:right w:color="000000" w:space="0" w:sz="0" w:val="nil"/>
+            </w:tcBorders>
+            <w:shd w:fill="ffffff"/>
+            <w:tcMar>
+              <w:left w:w="51.0" w:type="dxa"/>
+            </w:tcMar>
+            <w:vAlign w:val="center"/>
+          </w:tcPr>
+          <w:p>
+            <w:pPr>
+              <w:widowControl w:val="1"/>
+              <w:spacing w:after="180" w:before="180" w:line="240" w:lineRule="auto"/>
+              <w:contextualSpacing w:val="0"/>
+              <w:jc w:val="center"/>
+            </w:pPr>
+            <w:r>
+              <w:rPr>
+                <w:rFonts w:ascii="Cambria" w:cs="Cambria" w:eastAsia="Cambria" w:hAnsi="Cambria"/>
+                <w:b w:val="0"/>
+                <w:color w:val="00000a"/>
+                <w:sz w:val="24"/>
+                <w:szCs w:val="24"/>
+                <w:rtl w:val="0"/>
+              </w:rPr>
+              <w:t xml:space="preserve">Base recalibration</w:t>
             </w:r>
           </w:p>
         </w:tc>
@@ -1198,7 +1391,7 @@
                 <w:szCs w:val="24"/>
                 <w:rtl w:val="0"/>
               </w:rPr>
-              <w:t xml:space="preserve">Base recalibration</w:t>
+              <w:t xml:space="preserve">Calling variants</w:t>
             </w:r>
           </w:p>
         </w:tc>
@@ -1232,104 +1425,9 @@
                 <w:szCs w:val="24"/>
                 <w:rtl w:val="0"/>
               </w:rPr>
-              <w:t xml:space="preserve">GATK (</w:t>
+              <w:t xml:space="preserve">GATK  (Haplotypecaller: </w:t>
             </w:r>
             <w:hyperlink r:id="rId17">
-              <w:r>
-                <w:rPr>
-                  <w:rFonts w:ascii="Cambria" w:cs="Cambria" w:eastAsia="Cambria" w:hAnsi="Cambria"/>
-                  <w:b w:val="0"/>
-                  <w:color w:val="1155cc"/>
-                  <w:sz w:val="24"/>
-                  <w:szCs w:val="24"/>
-                  <w:u w:val="single"/>
-                  <w:rtl w:val="0"/>
-                </w:rPr>
-                <w:t xml:space="preserve">https://software.broadinstitute.org/gatk/download/</w:t>
-              </w:r>
-            </w:hyperlink>
-            <w:r>
-              <w:rPr>
-                <w:rFonts w:ascii="Cambria" w:cs="Cambria" w:eastAsia="Cambria" w:hAnsi="Cambria"/>
-                <w:b w:val="0"/>
-                <w:color w:val="00000a"/>
-                <w:sz w:val="24"/>
-                <w:szCs w:val="24"/>
-                <w:rtl w:val="0"/>
-              </w:rPr>
-              <w:t xml:space="preserve"> )</w:t>
-            </w:r>
-          </w:p>
-        </w:tc>
-      </w:tr>
-      <w:tr>
-        <w:tc>
-          <w:tcPr>
-            <w:tcBorders>
-              <w:top w:color="000000" w:space="0" w:sz="0" w:val="nil"/>
-              <w:left w:color="000001" w:space="0" w:sz="4" w:val="single"/>
-              <w:bottom w:color="000001" w:space="0" w:sz="4" w:val="single"/>
-              <w:right w:color="000000" w:space="0" w:sz="0" w:val="nil"/>
-            </w:tcBorders>
-            <w:shd w:fill="ffffff"/>
-            <w:tcMar>
-              <w:left w:w="51.0" w:type="dxa"/>
-            </w:tcMar>
-            <w:vAlign w:val="center"/>
-          </w:tcPr>
-          <w:p>
-            <w:pPr>
-              <w:widowControl w:val="1"/>
-              <w:spacing w:after="180" w:before="180" w:line="240" w:lineRule="auto"/>
-              <w:contextualSpacing w:val="0"/>
-              <w:jc w:val="center"/>
-            </w:pPr>
-            <w:r>
-              <w:rPr>
-                <w:rFonts w:ascii="Cambria" w:cs="Cambria" w:eastAsia="Cambria" w:hAnsi="Cambria"/>
-                <w:b w:val="0"/>
-                <w:color w:val="00000a"/>
-                <w:sz w:val="24"/>
-                <w:szCs w:val="24"/>
-                <w:rtl w:val="0"/>
-              </w:rPr>
-              <w:t xml:space="preserve">Calling variants</w:t>
-            </w:r>
-          </w:p>
-        </w:tc>
-        <w:tc>
-          <w:tcPr>
-            <w:tcBorders>
-              <w:top w:color="000000" w:space="0" w:sz="0" w:val="nil"/>
-              <w:left w:color="000001" w:space="0" w:sz="4" w:val="single"/>
-              <w:bottom w:color="000001" w:space="0" w:sz="4" w:val="single"/>
-              <w:right w:color="000001" w:space="0" w:sz="4" w:val="single"/>
-            </w:tcBorders>
-            <w:shd w:fill="ffffff"/>
-            <w:tcMar>
-              <w:left w:w="51.0" w:type="dxa"/>
-            </w:tcMar>
-            <w:vAlign w:val="center"/>
-          </w:tcPr>
-          <w:p>
-            <w:pPr>
-              <w:widowControl w:val="1"/>
-              <w:spacing w:after="180" w:before="180" w:line="240" w:lineRule="auto"/>
-              <w:contextualSpacing w:val="0"/>
-              <w:jc w:val="center"/>
-            </w:pPr>
-            <w:r>
-              <w:rPr>
-                <w:rFonts w:ascii="Cambria" w:cs="Cambria" w:eastAsia="Cambria" w:hAnsi="Cambria"/>
-                <w:b w:val="0"/>
-                <w:color w:val="00000a"/>
-                <w:sz w:val="24"/>
-                <w:szCs w:val="24"/>
-                <w:rtl w:val="0"/>
-              </w:rPr>
-              <w:t xml:space="preserve">GATK  (Haplotypecaller: </w:t>
-            </w:r>
-            <w:hyperlink r:id="rId18">
               <w:r>
                 <w:rPr>
                   <w:rFonts w:ascii="Cambria" w:cs="Cambria" w:eastAsia="Cambria" w:hAnsi="Cambria"/>
@@ -1424,7 +1522,7 @@
               </w:rPr>
               <w:t xml:space="preserve">GATK (Genotypegvcf: </w:t>
             </w:r>
-            <w:hyperlink r:id="rId19">
+            <w:hyperlink r:id="rId18">
               <w:r>
                 <w:rPr>
                   <w:rFonts w:ascii="Cambria" w:cs="Cambria" w:eastAsia="Cambria" w:hAnsi="Cambria"/>
@@ -1483,7 +1581,24 @@
                 <w:szCs w:val="24"/>
                 <w:rtl w:val="0"/>
               </w:rPr>
-              <w:t xml:space="preserve">Miscelleneos</w:t>
+              <w:t xml:space="preserve">Miscell</w:t>
+            </w:r>
+            <w:r>
+              <w:rPr>
+                <w:rtl w:val="0"/>
+              </w:rPr>
+              <w:t xml:space="preserve">a</w:t>
+            </w:r>
+            <w:r>
+              <w:rPr>
+                <w:rFonts w:ascii="Cambria" w:cs="Cambria" w:eastAsia="Cambria" w:hAnsi="Cambria"/>
+                <w:b w:val="0"/>
+                <w:color w:val="00000a"/>
+                <w:sz w:val="24"/>
+                <w:szCs w:val="24"/>
+                <w:rtl w:val="0"/>
+              </w:rPr>
+              <w:t xml:space="preserve">neous</w:t>
             </w:r>
           </w:p>
         </w:tc>
@@ -1517,9 +1632,20 @@
                 <w:szCs w:val="24"/>
                 <w:rtl w:val="0"/>
               </w:rPr>
-              <w:t xml:space="preserve">Samtools (</w:t>
-            </w:r>
-            <w:hyperlink r:id="rId20">
+              <w:t xml:space="preserve">Samtools </w:t>
+            </w:r>
+            <w:r>
+              <w:rPr>
+                <w:rFonts w:ascii="Cambria" w:cs="Cambria" w:eastAsia="Cambria" w:hAnsi="Cambria"/>
+                <w:b w:val="0"/>
+                <w:color w:val="00000a"/>
+                <w:sz w:val="24"/>
+                <w:szCs w:val="24"/>
+                <w:rtl w:val="0"/>
+              </w:rPr>
+              <w:t xml:space="preserve">(</w:t>
+            </w:r>
+            <w:hyperlink r:id="rId19">
               <w:r>
                 <w:rPr>
                   <w:rFonts w:ascii="Cambria" w:cs="Cambria" w:eastAsia="Cambria" w:hAnsi="Cambria"/>
@@ -1545,6 +1671,20 @@
               <w:t xml:space="preserve"> )</w:t>
             </w:r>
           </w:p>
+          <w:p>
+            <w:pPr>
+              <w:widowControl w:val="1"/>
+              <w:spacing w:after="180" w:before="180" w:line="240" w:lineRule="auto"/>
+              <w:contextualSpacing w:val="0"/>
+              <w:jc w:val="center"/>
+            </w:pPr>
+            <w:r>
+              <w:rPr>
+                <w:rtl w:val="0"/>
+              </w:rPr>
+              <w:t xml:space="preserve">Note: one alternative to samtools (and marking duplicates) is sambamba, but it is not currently implemented in the code.</w:t>
+            </w:r>
+          </w:p>
         </w:tc>
       </w:tr>
     </w:tbl>
@@ -1587,7 +1727,19 @@
         <w:rPr>
           <w:rtl w:val="0"/>
         </w:rPr>
-        <w:t xml:space="preserve">For this pipeline to work a number of standard files for calling variants are needed, namely the reference sequence, database of known variants and the adapter sequence to be trimmed. The full path to all these needs to be specified in the User’s runfile as specified in section 2.3</w:t>
+        <w:t xml:space="preserve">For this pipeline to work</w:t>
+      </w:r>
+      <w:r>
+        <w:rPr>
+          <w:rtl w:val="0"/>
+        </w:rPr>
+        <w:t xml:space="preserve">,</w:t>
+      </w:r>
+      <w:r>
+        <w:rPr>
+          <w:rtl w:val="0"/>
+        </w:rPr>
+        <w:t xml:space="preserve"> a number of standard files for calling variants are needed, namely the reference sequence, database of known variants and the adapter sequence to be trimmed. The full path to all these needs to be specified in the User’s runfile as specified in section 2.3</w:t>
       </w:r>
     </w:p>
     <w:p>
@@ -1600,7 +1752,7 @@
         </w:rPr>
         <w:t xml:space="preserve">It is important to note that the reference sequence should be prepared first, following the GATK’s guideline (</w:t>
       </w:r>
-      <w:hyperlink r:id="rId21">
+      <w:hyperlink r:id="rId20">
         <w:r>
           <w:rPr>
             <w:color w:val="1155cc"/>
@@ -1627,6 +1779,16 @@
         </w:rPr>
         <w:t xml:space="preserve">For working with human data, one can download most of the needed files from the GATK’s resource bundle: </w:t>
       </w:r>
+      <w:hyperlink r:id="rId21">
+        <w:r>
+          <w:rPr>
+            <w:color w:val="1155cc"/>
+            <w:u w:val="single"/>
+            <w:rtl w:val="0"/>
+          </w:rPr>
+          <w:t xml:space="preserve">h</w:t>
+        </w:r>
+      </w:hyperlink>
       <w:hyperlink r:id="rId22">
         <w:r>
           <w:rPr>
@@ -1634,7 +1796,7 @@
             <w:u w:val="single"/>
             <w:rtl w:val="0"/>
           </w:rPr>
-          <w:t xml:space="preserve">http://gatkforums.broadinstitute.org/gatk/discussion/1213/whats-in-the-resource-bundle-and-how-can-i-get-it</w:t>
+          <w:t xml:space="preserve">ttp://gatkforums.broadinstitute.org/gatk/discussion/1213/whats-in-the-resource-bundle-and-how-can-i-get-it</w:t>
         </w:r>
       </w:hyperlink>
       <w:r>
@@ -1806,17 +1968,7 @@
         <w:rPr>
           <w:rtl w:val="0"/>
         </w:rPr>
-      </w:r>
-    </w:p>
-    <w:p>
-      <w:pPr>
-        <w:contextualSpacing w:val="0"/>
-      </w:pPr>
-      <w:r>
-        <w:rPr>
-          <w:rtl w:val="0"/>
-        </w:rPr>
-        <w:t xml:space="preserve">In a nutshell, the various parameters and how they are specified are given below:</w:t>
+        <w:t xml:space="preserve">In a nutshell, the template below shows the various parameters and how they can be specified. It should be noted that the pipeline is case sensitive to the parameters’ names. </w:t>
       </w:r>
     </w:p>
     <w:tbl>
@@ -2023,7 +2175,7 @@
                 <w:szCs w:val="20"/>
                 <w:rtl w:val="0"/>
               </w:rPr>
-              <w:t xml:space="preserve">EMAIL*=&lt;email address to send torque notifications to&gt;</w:t>
+              <w:t xml:space="preserve">EMAIL=&lt;email address to send torque notifications to*&gt;</w:t>
             </w:r>
           </w:p>
           <w:p>
@@ -2043,7 +2195,7 @@
                 <w:szCs w:val="20"/>
                 <w:rtl w:val="0"/>
               </w:rPr>
-              <w:t xml:space="preserve">REPORTTICKET*=&lt;redmine ticket number to send notifications to&gt;</w:t>
+              <w:t xml:space="preserve">REPORTTICKET=&lt;redmine ticket number to send notifications to*&gt;</w:t>
             </w:r>
           </w:p>
           <w:p>
@@ -2155,7 +2307,7 @@
                 <w:szCs w:val="20"/>
                 <w:rtl w:val="0"/>
               </w:rPr>
-              <w:t xml:space="preserve">SAMPLELB=synthetic</w:t>
+              <w:t xml:space="preserve">SAMPLELB=&lt;name of the library&gt;</w:t>
             </w:r>
           </w:p>
           <w:p>
@@ -2175,7 +2327,7 @@
                 <w:szCs w:val="20"/>
                 <w:rtl w:val="0"/>
               </w:rPr>
-              <w:t xml:space="preserve">SAMPLEPL=&lt;can be either ILLUMINA, SOLID, LS454, HELICOS and PACBIO&gt;</w:t>
+              <w:t xml:space="preserve">SAMPLEPL=&lt;should be either ILLUMINA, SOLID, LS454, HELICOS or PACBIO&gt;</w:t>
             </w:r>
           </w:p>
           <w:p>
@@ -2191,23 +2343,7 @@
                 <w:szCs w:val="20"/>
                 <w:rtl w:val="0"/>
               </w:rPr>
-              <w:t xml:space="preserve">SAMPLECN=synthetic</w:t>
-            </w:r>
-          </w:p>
-          <w:p>
-            <w:pPr>
-              <w:keepNext w:val="0"/>
-              <w:keepLines w:val="0"/>
-              <w:widowControl w:val="0"/>
-              <w:spacing w:after="0" w:before="0" w:line="240" w:lineRule="auto"/>
-              <w:ind w:left="0" w:right="0" w:firstLine="0"/>
-              <w:contextualSpacing w:val="0"/>
-              <w:jc w:val="left"/>
-            </w:pPr>
-            <w:r>
-              <w:rPr>
-                <w:rtl w:val="0"/>
-              </w:rPr>
+              <w:t xml:space="preserve">SAMPLECN=&lt;name of the sequencing center generating the reads&gt;</w:t>
             </w:r>
           </w:p>
           <w:p>
@@ -3006,80 +3142,15 @@
     <w:p>
       <w:pPr>
         <w:contextualSpacing w:val="0"/>
-        <w:rPr/>
-      </w:pPr>
-      <w:r>
-        <w:rPr>
-          <w:sz w:val="22"/>
-          <w:szCs w:val="22"/>
-          <w:rtl w:val="0"/>
-        </w:rPr>
-        <w:t xml:space="preserve">* The pipeline tracks the execution of the various stages by sending email notification of qsub jobs (the </w:t>
-      </w:r>
-      <w:r>
-        <w:rPr>
-          <w:rFonts w:ascii="Consolas" w:cs="Consolas" w:eastAsia="Consolas" w:hAnsi="Consolas"/>
+      </w:pPr>
+      <w:r>
+        <w:rPr>
           <w:sz w:val="20"/>
           <w:szCs w:val="20"/>
           <w:rtl w:val="0"/>
         </w:rPr>
-        <w:t xml:space="preserve">EMAIL</w:t>
-      </w:r>
-      <w:r>
-        <w:rPr>
-          <w:sz w:val="22"/>
-          <w:szCs w:val="22"/>
-          <w:rtl w:val="0"/>
-        </w:rPr>
-        <w:t xml:space="preserve"> parameter), and also by reporting a summary of a given run in redmine </w:t>
-      </w:r>
-      <w:hyperlink r:id="rId24">
-        <w:r>
-          <w:rPr>
-            <w:color w:val="1155cc"/>
-            <w:sz w:val="22"/>
-            <w:szCs w:val="22"/>
-            <w:u w:val="single"/>
-            <w:rtl w:val="0"/>
-          </w:rPr>
-          <w:t xml:space="preserve">http://www.redmine.org/</w:t>
-        </w:r>
-      </w:hyperlink>
-      <w:r>
-        <w:rPr>
-          <w:sz w:val="22"/>
-          <w:szCs w:val="22"/>
-          <w:rtl w:val="0"/>
-        </w:rPr>
-        <w:t xml:space="preserve">. In its current implementation, the pipeline will send these to HPCBio’s redmine instance, and the given ticket number (the </w:t>
-      </w:r>
-      <w:r>
-        <w:rPr>
-          <w:rFonts w:ascii="Consolas" w:cs="Consolas" w:eastAsia="Consolas" w:hAnsi="Consolas"/>
-          <w:sz w:val="20"/>
-          <w:szCs w:val="20"/>
-          <w:rtl w:val="0"/>
-        </w:rPr>
-        <w:t xml:space="preserve">REPORTTICKET </w:t>
-      </w:r>
-      <w:r>
-        <w:rPr>
-          <w:sz w:val="22"/>
-          <w:szCs w:val="22"/>
-          <w:rtl w:val="0"/>
-        </w:rPr>
-        <w:t xml:space="preserve">parameter)</w:t>
-      </w:r>
-      <w:r>
-        <w:rPr>
-          <w:rtl w:val="0"/>
-        </w:rPr>
-      </w:r>
-    </w:p>
-    <w:p>
-      <w:pPr>
-        <w:contextualSpacing w:val="0"/>
-      </w:pPr>
+        <w:t xml:space="preserve">* These are needed to track the execution of the various pipeline stages. See section 2.5 for more details</w:t>
+      </w:r>
       <w:r>
         <w:rPr>
           <w:rtl w:val="0"/>
@@ -3091,18 +3162,15 @@
         <w:pStyle w:val="Heading2"/>
         <w:contextualSpacing w:val="0"/>
       </w:pPr>
+      <w:bookmarkStart w:colFirst="0" w:colLast="0" w:name="_9d5roya3hh2" w:id="4"/>
+      <w:bookmarkEnd w:id="4"/>
       <w:r>
         <w:rPr>
           <w:rtl w:val="0"/>
         </w:rPr>
         <w:t xml:space="preserve">2.4</w:t>
         <w:tab/>
-      </w:r>
-      <w:r>
-        <w:rPr>
-          <w:rtl w:val="0"/>
-        </w:rPr>
-        <w:t xml:space="preserve">Repo index/ The scripts</w:t>
+        <w:t xml:space="preserve">Pipeline usage and naming conventions</w:t>
       </w:r>
     </w:p>
     <w:p>
@@ -3115,7 +3183,7 @@
         </w:rPr>
         <w:t xml:space="preserve">This pipeline (</w:t>
       </w:r>
-      <w:hyperlink r:id="rId25">
+      <w:hyperlink r:id="rId24">
         <w:r>
           <w:rPr>
             <w:color w:val="1155cc"/>
@@ -3129,7 +3197,7 @@
         <w:rPr>
           <w:rtl w:val="0"/>
         </w:rPr>
-        <w:t xml:space="preserve"> ) can be invoked in one of 3 ways depending on analysis requirement. These are specified in the table below:</w:t>
+        <w:t xml:space="preserve"> ) can be invoked in one of 3 ways depending on analysis requirement. These are specified in the table below. Additionally, example runfiles corresponding to each analysis scenario are given in the Config directory of the repository.</w:t>
       </w:r>
     </w:p>
     <w:tbl>
@@ -3172,11 +3240,8 @@
           </w:tcPr>
           <w:p>
             <w:pPr>
-              <w:keepNext w:val="0"/>
-              <w:keepLines w:val="0"/>
-              <w:widowControl w:val="0"/>
-              <w:spacing w:after="0" w:before="0" w:line="240" w:lineRule="auto"/>
-              <w:ind w:left="0" w:right="0" w:firstLine="0"/>
+              <w:widowControl w:val="0"/>
+              <w:spacing w:after="0" w:before="0" w:lineRule="auto"/>
               <w:contextualSpacing w:val="0"/>
               <w:jc w:val="center"/>
             </w:pPr>
@@ -3185,7 +3250,7 @@
                 <w:b w:val="1"/>
                 <w:rtl w:val="0"/>
               </w:rPr>
-              <w:t xml:space="preserve">Desired analysis</w:t>
+              <w:t xml:space="preserve">Desired analysis scenario</w:t>
             </w:r>
           </w:p>
         </w:tc>
@@ -3201,11 +3266,8 @@
           </w:tcPr>
           <w:p>
             <w:pPr>
-              <w:keepNext w:val="0"/>
-              <w:keepLines w:val="0"/>
-              <w:widowControl w:val="0"/>
-              <w:spacing w:after="0" w:before="0" w:line="240" w:lineRule="auto"/>
-              <w:ind w:left="0" w:right="0" w:firstLine="0"/>
+              <w:widowControl w:val="0"/>
+              <w:spacing w:after="0" w:before="0" w:lineRule="auto"/>
               <w:contextualSpacing w:val="0"/>
               <w:jc w:val="center"/>
             </w:pPr>
@@ -3232,13 +3294,9 @@
           </w:tcPr>
           <w:p>
             <w:pPr>
-              <w:keepNext w:val="0"/>
-              <w:keepLines w:val="0"/>
-              <w:widowControl w:val="0"/>
-              <w:spacing w:after="0" w:before="0" w:line="240" w:lineRule="auto"/>
-              <w:ind w:left="0" w:right="0" w:firstLine="0"/>
-              <w:contextualSpacing w:val="0"/>
-              <w:jc w:val="left"/>
+              <w:widowControl w:val="0"/>
+              <w:spacing w:after="0" w:before="0" w:lineRule="auto"/>
+              <w:contextualSpacing w:val="0"/>
             </w:pPr>
             <w:r>
               <w:rPr>
@@ -3260,13 +3318,9 @@
           </w:tcPr>
           <w:p>
             <w:pPr>
-              <w:keepNext w:val="0"/>
-              <w:keepLines w:val="0"/>
-              <w:widowControl w:val="0"/>
-              <w:spacing w:after="0" w:before="0" w:line="240" w:lineRule="auto"/>
-              <w:ind w:left="0" w:right="0" w:firstLine="0"/>
-              <w:contextualSpacing w:val="0"/>
-              <w:jc w:val="left"/>
+              <w:widowControl w:val="0"/>
+              <w:spacing w:after="0" w:before="0" w:lineRule="auto"/>
+              <w:contextualSpacing w:val="0"/>
             </w:pPr>
             <w:r>
               <w:rPr>
@@ -3293,13 +3347,9 @@
           </w:tcPr>
           <w:p>
             <w:pPr>
-              <w:keepNext w:val="0"/>
-              <w:keepLines w:val="0"/>
-              <w:widowControl w:val="0"/>
-              <w:spacing w:after="0" w:before="0" w:line="240" w:lineRule="auto"/>
-              <w:ind w:left="0" w:right="0" w:firstLine="0"/>
-              <w:contextualSpacing w:val="0"/>
-              <w:jc w:val="left"/>
+              <w:widowControl w:val="0"/>
+              <w:spacing w:after="0" w:before="0" w:lineRule="auto"/>
+              <w:contextualSpacing w:val="0"/>
             </w:pPr>
             <w:r>
               <w:rPr>
@@ -3321,14 +3371,9 @@
           </w:tcPr>
           <w:p>
             <w:pPr>
-              <w:keepNext w:val="0"/>
-              <w:keepLines w:val="0"/>
-              <w:widowControl w:val="0"/>
-              <w:spacing w:after="0" w:before="0" w:line="240" w:lineRule="auto"/>
-              <w:ind w:left="0" w:right="0" w:firstLine="0"/>
-              <w:contextualSpacing w:val="0"/>
-              <w:jc w:val="left"/>
-              <w:rPr/>
+              <w:widowControl w:val="0"/>
+              <w:spacing w:after="0" w:before="0" w:lineRule="auto"/>
+              <w:contextualSpacing w:val="0"/>
             </w:pPr>
             <w:r>
               <w:rPr>
@@ -3355,13 +3400,9 @@
           </w:tcPr>
           <w:p>
             <w:pPr>
-              <w:keepNext w:val="0"/>
-              <w:keepLines w:val="0"/>
-              <w:widowControl w:val="0"/>
-              <w:spacing w:after="0" w:before="0" w:line="240" w:lineRule="auto"/>
-              <w:ind w:left="0" w:right="0" w:firstLine="0"/>
-              <w:contextualSpacing w:val="0"/>
-              <w:jc w:val="left"/>
+              <w:widowControl w:val="0"/>
+              <w:spacing w:after="0" w:before="0" w:lineRule="auto"/>
+              <w:contextualSpacing w:val="0"/>
             </w:pPr>
             <w:r>
               <w:rPr>
@@ -3412,13 +3453,9 @@
           </w:tcPr>
           <w:p>
             <w:pPr>
-              <w:keepNext w:val="0"/>
-              <w:keepLines w:val="0"/>
-              <w:widowControl w:val="0"/>
-              <w:spacing w:after="0" w:before="0" w:line="240" w:lineRule="auto"/>
-              <w:ind w:left="0" w:right="0" w:firstLine="0"/>
-              <w:contextualSpacing w:val="0"/>
-              <w:jc w:val="left"/>
+              <w:widowControl w:val="0"/>
+              <w:spacing w:after="0" w:before="0" w:lineRule="auto"/>
+              <w:contextualSpacing w:val="0"/>
             </w:pPr>
             <w:r>
               <w:rPr>
@@ -3469,13 +3506,9 @@
           </w:tcPr>
           <w:p>
             <w:pPr>
-              <w:keepNext w:val="0"/>
-              <w:keepLines w:val="0"/>
-              <w:widowControl w:val="0"/>
-              <w:spacing w:after="0" w:before="0" w:line="240" w:lineRule="auto"/>
-              <w:ind w:left="0" w:right="0" w:firstLine="0"/>
-              <w:contextualSpacing w:val="0"/>
-              <w:jc w:val="left"/>
+              <w:widowControl w:val="0"/>
+              <w:spacing w:after="0" w:before="0" w:lineRule="auto"/>
+              <w:contextualSpacing w:val="0"/>
             </w:pPr>
             <w:r>
               <w:rPr>
@@ -3508,7 +3541,7 @@
                 <w:szCs w:val="20"/>
                 <w:rtl w:val="0"/>
               </w:rPr>
-              <w:t xml:space="preserve">bash resumePartialExectuion.sh &lt;path to the logs directory from the failed run of the workflow&gt; &lt;name of the task to be resubmitted in the form qsub*realVcall*&gt;</w:t>
+              <w:t xml:space="preserve">bash resumePartialExectuion.sh &lt;path to the logs directory from the failed run of the workflow&gt; &lt;name of the task to be resubmitted- see section 2.5 &gt;</w:t>
             </w:r>
           </w:p>
         </w:tc>
@@ -3547,7 +3580,6 @@
     <w:p>
       <w:pPr>
         <w:contextualSpacing w:val="0"/>
-        <w:rPr/>
       </w:pPr>
       <w:r>
         <w:rPr>
@@ -3556,6 +3588,302 @@
           <w:rtl w:val="0"/>
         </w:rPr>
         <w:t xml:space="preserve">* The ANALYSIS parameter in the runfile needs to be configured as was described in section 2.3 for each case.</w:t>
+      </w:r>
+    </w:p>
+    <w:p>
+      <w:pPr>
+        <w:contextualSpacing w:val="0"/>
+      </w:pPr>
+      <w:r>
+        <w:rPr>
+          <w:rtl w:val="0"/>
+        </w:rPr>
+      </w:r>
+    </w:p>
+    <w:p>
+      <w:pPr>
+        <w:pStyle w:val="Heading2"/>
+        <w:contextualSpacing w:val="0"/>
+      </w:pPr>
+      <w:bookmarkStart w:colFirst="0" w:colLast="0" w:name="_h93ytk1psoih" w:id="5"/>
+      <w:bookmarkEnd w:id="5"/>
+      <w:r>
+        <w:rPr>
+          <w:rtl w:val="0"/>
+        </w:rPr>
+        <w:t xml:space="preserve">2.5 Tasks management</w:t>
+      </w:r>
+    </w:p>
+    <w:p>
+      <w:pPr>
+        <w:contextualSpacing w:val="0"/>
+      </w:pPr>
+      <w:r>
+        <w:rPr>
+          <w:rtl w:val="0"/>
+        </w:rPr>
+        <w:t xml:space="preserve">The pipeline breaks down the analysis stages on per sample and chromosome basis as is shown in Figure 2. It does so with the help of PBS torque resource manager to handle the various dependencies and scheduling of tasks. Accordingly, it keeps log files of each analysis stage in the logs output directory (Figure 3) with names that follows the convention:</w:t>
+      </w:r>
+    </w:p>
+    <w:p>
+      <w:pPr>
+        <w:numPr>
+          <w:ilvl w:val="0"/>
+          <w:numId w:val="2"/>
+        </w:numPr>
+        <w:ind w:left="720" w:hanging="360"/>
+        <w:contextualSpacing w:val="1"/>
+        <w:rPr>
+          <w:u w:val="none"/>
+        </w:rPr>
+      </w:pPr>
+      <w:r>
+        <w:rPr>
+          <w:rFonts w:ascii="Consolas" w:cs="Consolas" w:eastAsia="Consolas" w:hAnsi="Consolas"/>
+          <w:rtl w:val="0"/>
+        </w:rPr>
+        <w:t xml:space="preserve">qsub.computation_phase.sample_name</w:t>
+      </w:r>
+      <w:r>
+        <w:rPr>
+          <w:rtl w:val="0"/>
+        </w:rPr>
+        <w:t xml:space="preserve"> = pbs torque script for a certain stage in the analysis, corresponding to a specific sample</w:t>
+      </w:r>
+    </w:p>
+    <w:p>
+      <w:pPr>
+        <w:numPr>
+          <w:ilvl w:val="0"/>
+          <w:numId w:val="2"/>
+        </w:numPr>
+        <w:ind w:left="720" w:hanging="360"/>
+        <w:contextualSpacing w:val="1"/>
+        <w:rPr>
+          <w:u w:val="none"/>
+        </w:rPr>
+      </w:pPr>
+      <w:r>
+        <w:rPr>
+          <w:rFonts w:ascii="Consolas" w:cs="Consolas" w:eastAsia="Consolas" w:hAnsi="Consolas"/>
+          <w:rtl w:val="0"/>
+        </w:rPr>
+        <w:t xml:space="preserve">qsub.computation_phase.sample_name.chromosome </w:t>
+      </w:r>
+      <w:r>
+        <w:rPr>
+          <w:rtl w:val="0"/>
+        </w:rPr>
+        <w:t xml:space="preserve">= pbs torque script for a certain stage in the analysis, corresponding to a specific sample's chromosome</w:t>
+      </w:r>
+    </w:p>
+    <w:p>
+      <w:pPr>
+        <w:numPr>
+          <w:ilvl w:val="0"/>
+          <w:numId w:val="2"/>
+        </w:numPr>
+        <w:ind w:left="720" w:hanging="360"/>
+        <w:contextualSpacing w:val="1"/>
+        <w:rPr>
+          <w:u w:val="none"/>
+        </w:rPr>
+      </w:pPr>
+      <w:r>
+        <w:rPr>
+          <w:rFonts w:ascii="Consolas" w:cs="Consolas" w:eastAsia="Consolas" w:hAnsi="Consolas"/>
+          <w:rtl w:val="0"/>
+        </w:rPr>
+        <w:t xml:space="preserve">log.computation_phase.sample_name.in</w:t>
+      </w:r>
+      <w:r>
+        <w:rPr>
+          <w:rtl w:val="0"/>
+        </w:rPr>
+        <w:t xml:space="preserve"> = Error log for a certain qsub job (including warnings, and execution status of corresponding scripts)</w:t>
+      </w:r>
+    </w:p>
+    <w:p>
+      <w:pPr>
+        <w:numPr>
+          <w:ilvl w:val="0"/>
+          <w:numId w:val="2"/>
+        </w:numPr>
+        <w:ind w:left="720" w:hanging="360"/>
+        <w:contextualSpacing w:val="1"/>
+        <w:rPr>
+          <w:u w:val="none"/>
+        </w:rPr>
+      </w:pPr>
+      <w:r>
+        <w:rPr>
+          <w:rFonts w:ascii="Consolas" w:cs="Consolas" w:eastAsia="Consolas" w:hAnsi="Consolas"/>
+          <w:rtl w:val="0"/>
+        </w:rPr>
+        <w:t xml:space="preserve">log.computation_phase.sample_name.ou</w:t>
+      </w:r>
+      <w:r>
+        <w:rPr>
+          <w:rtl w:val="0"/>
+        </w:rPr>
+        <w:t xml:space="preserve"> = Output log for a certain qsub job</w:t>
+      </w:r>
+    </w:p>
+    <w:p>
+      <w:pPr>
+        <w:numPr>
+          <w:ilvl w:val="0"/>
+          <w:numId w:val="2"/>
+        </w:numPr>
+        <w:ind w:left="720" w:hanging="360"/>
+        <w:contextualSpacing w:val="1"/>
+        <w:rPr>
+          <w:u w:val="none"/>
+        </w:rPr>
+      </w:pPr>
+      <w:r>
+        <w:rPr>
+          <w:rFonts w:ascii="Consolas" w:cs="Consolas" w:eastAsia="Consolas" w:hAnsi="Consolas"/>
+          <w:rtl w:val="0"/>
+        </w:rPr>
+        <w:t xml:space="preserve">pbs.COMPUTATIONSTAGE</w:t>
+      </w:r>
+      <w:r>
+        <w:rPr>
+          <w:rtl w:val="0"/>
+        </w:rPr>
+        <w:t xml:space="preserve"> = list of jobids for that stage in the workflow (lists together jobs that delineate a major block of computation)</w:t>
+      </w:r>
+    </w:p>
+    <w:p>
+      <w:pPr>
+        <w:contextualSpacing w:val="0"/>
+      </w:pPr>
+      <w:r>
+        <w:rPr>
+          <w:rtl w:val="0"/>
+        </w:rPr>
+        <w:t xml:space="preserve">Besides that, it also tracks the execution of the various stages by sending email notification of qsub jobs (the </w:t>
+      </w:r>
+      <w:r>
+        <w:rPr>
+          <w:rtl w:val="0"/>
+        </w:rPr>
+        <w:t xml:space="preserve">EMAIL</w:t>
+      </w:r>
+      <w:r>
+        <w:rPr>
+          <w:rtl w:val="0"/>
+        </w:rPr>
+        <w:t xml:space="preserve"> parameter in the </w:t>
+      </w:r>
+      <w:r>
+        <w:rPr>
+          <w:rFonts w:ascii="Consolas" w:cs="Consolas" w:eastAsia="Consolas" w:hAnsi="Consolas"/>
+          <w:sz w:val="20"/>
+          <w:szCs w:val="20"/>
+          <w:rtl w:val="0"/>
+        </w:rPr>
+        <w:t xml:space="preserve">runfile</w:t>
+      </w:r>
+      <w:r>
+        <w:rPr>
+          <w:rtl w:val="0"/>
+        </w:rPr>
+        <w:t xml:space="preserve">), and also by reporting a summary of a given run in redmine </w:t>
+      </w:r>
+      <w:hyperlink r:id="rId25">
+        <w:r>
+          <w:rPr>
+            <w:color w:val="1155cc"/>
+            <w:u w:val="single"/>
+            <w:rtl w:val="0"/>
+          </w:rPr>
+          <w:t xml:space="preserve">http://www.redmine.org</w:t>
+        </w:r>
+      </w:hyperlink>
+      <w:r>
+        <w:rPr>
+          <w:rtl w:val="0"/>
+        </w:rPr>
+        <w:t xml:space="preserve"> </w:t>
+      </w:r>
+      <w:r>
+        <w:rPr>
+          <w:rtl w:val="0"/>
+        </w:rPr>
+        <w:t xml:space="preserve"> </w:t>
+      </w:r>
+      <w:r>
+        <w:rPr>
+          <w:rtl w:val="0"/>
+        </w:rPr>
+        <w:t xml:space="preserve">. In its current implementation, the pipeline will send these to HPCBio’s redmine instance, and the given ticket number (the</w:t>
+      </w:r>
+      <w:r>
+        <w:rPr>
+          <w:sz w:val="22"/>
+          <w:szCs w:val="22"/>
+          <w:rtl w:val="0"/>
+        </w:rPr>
+        <w:t xml:space="preserve"> </w:t>
+      </w:r>
+      <w:r>
+        <w:rPr>
+          <w:rFonts w:ascii="Consolas" w:cs="Consolas" w:eastAsia="Consolas" w:hAnsi="Consolas"/>
+          <w:sz w:val="20"/>
+          <w:szCs w:val="20"/>
+          <w:rtl w:val="0"/>
+        </w:rPr>
+        <w:t xml:space="preserve">REPORTTICKET </w:t>
+      </w:r>
+      <w:r>
+        <w:rPr>
+          <w:rtl w:val="0"/>
+        </w:rPr>
+        <w:t xml:space="preserve">paramete</w:t>
+      </w:r>
+      <w:r>
+        <w:rPr>
+          <w:rtl w:val="0"/>
+        </w:rPr>
+        <w:t xml:space="preserve">r in the </w:t>
+      </w:r>
+      <w:r>
+        <w:rPr>
+          <w:rFonts w:ascii="Consolas" w:cs="Consolas" w:eastAsia="Consolas" w:hAnsi="Consolas"/>
+          <w:sz w:val="20"/>
+          <w:szCs w:val="20"/>
+          <w:rtl w:val="0"/>
+        </w:rPr>
+        <w:t xml:space="preserve">runfile</w:t>
+      </w:r>
+      <w:r>
+        <w:rPr>
+          <w:rtl w:val="0"/>
+        </w:rPr>
+        <w:t xml:space="preserve">)</w:t>
+      </w:r>
+    </w:p>
+    <w:p>
+      <w:pPr>
+        <w:pStyle w:val="Heading2"/>
+        <w:contextualSpacing w:val="0"/>
+        <w:rPr/>
+      </w:pPr>
+      <w:bookmarkStart w:colFirst="0" w:colLast="0" w:name="_82jv0kipy5wj" w:id="6"/>
+      <w:bookmarkEnd w:id="6"/>
+      <w:r>
+        <w:rPr>
+          <w:rtl w:val="0"/>
+        </w:rPr>
+        <w:t xml:space="preserve">2.6 </w:t>
+      </w:r>
+      <w:r>
+        <w:rPr>
+          <w:rtl w:val="0"/>
+        </w:rPr>
+        <w:t xml:space="preserve">Repo index/ The scripts</w:t>
       </w:r>
       <w:r>
         <w:rPr>
@@ -4383,8 +4711,8 @@
         <w:pStyle w:val="Heading1"/>
         <w:contextualSpacing w:val="0"/>
       </w:pPr>
-      <w:bookmarkStart w:colFirst="0" w:colLast="0" w:name="_vy7gnv8pm8od" w:id="4"/>
-      <w:bookmarkEnd w:id="4"/>
+      <w:bookmarkStart w:colFirst="0" w:colLast="0" w:name="_vy7gnv8pm8od" w:id="7"/>
+      <w:bookmarkEnd w:id="7"/>
       <w:r>
         <w:rPr>
           <w:rtl w:val="0"/>
@@ -4422,14 +4750,14 @@
       <w:r>
         <w:drawing>
           <wp:inline distB="114300" distT="114300" distL="114300" distR="114300">
-            <wp:extent cx="6119820" cy="3416300"/>
+            <wp:extent cx="6119820" cy="3263900"/>
             <wp:effectExtent b="0" l="0" r="0" t="0"/>
-            <wp:docPr descr="output_folders.png" id="3" name="image05.png"/>
+            <wp:docPr descr="output_folders.png" id="2" name="image04.png"/>
             <a:graphic>
               <a:graphicData uri="http://schemas.openxmlformats.org/drawingml/2006/picture">
                 <pic:pic>
                   <pic:nvPicPr>
-                    <pic:cNvPr descr="output_folders.png" id="0" name="image05.png"/>
+                    <pic:cNvPr descr="output_folders.png" id="0" name="image04.png"/>
                     <pic:cNvPicPr preferRelativeResize="0"/>
                   </pic:nvPicPr>
                   <pic:blipFill>
@@ -4442,7 +4770,7 @@
                   <pic:spPr>
                     <a:xfrm>
                       <a:off x="0" y="0"/>
-                      <a:ext cx="6119820" cy="3416300"/>
+                      <a:ext cx="6119820" cy="3263900"/>
                     </a:xfrm>
                     <a:prstGeom prst="rect"/>
                     <a:ln/>
@@ -4477,21 +4805,11 @@
       <w:pPr>
         <w:contextualSpacing w:val="0"/>
       </w:pPr>
-      <w:commentRangeStart w:id="0"/>
-      <w:commentRangeStart w:id="1"/>
       <w:r>
         <w:rPr>
           <w:rtl w:val="0"/>
         </w:rPr>
         <w:t xml:space="preserve">One way to test the functionality of this pipeline, is to run it against a test dataset for which the truth is known (i.e., there exists a vcf file with true variants). The Genome in a Bottle Consortium (GIAB), curates such data including the raw fastq files, the cleaned bams, and the final variants file.</w:t>
-      </w:r>
-      <w:commentRangeEnd w:id="0"/>
-      <w:r>
-        <w:commentReference w:id="0"/>
-      </w:r>
-      <w:commentRangeEnd w:id="1"/>
-      <w:r>
-        <w:commentReference w:id="1"/>
       </w:r>
       <w:r>
         <w:rPr>
@@ -4538,6 +4856,16 @@
     </w:p>
     <w:p>
       <w:pPr>
+        <w:contextualSpacing w:val="0"/>
+      </w:pPr>
+      <w:r>
+        <w:rPr>
+          <w:rtl w:val="0"/>
+        </w:rPr>
+      </w:r>
+    </w:p>
+    <w:p>
+      <w:pPr>
         <w:ind w:left="2160" w:firstLine="0"/>
         <w:contextualSpacing w:val="0"/>
         <w:jc w:val="center"/>
@@ -4568,8 +4896,7 @@
         <w:tblStyle w:val="Table6"/>
         <w:bidi w:val="0"/>
         <w:tblW w:w="10005.0" w:type="dxa"/>
-        <w:jc w:val="left"/>
-        <w:tblInd w:w="-345.0" w:type="dxa"/>
+        <w:jc w:val="center"/>
         <w:tblBorders>
           <w:top w:color="000000" w:space="0" w:sz="6" w:val="single"/>
           <w:left w:color="000000" w:space="0" w:sz="6" w:val="single"/>
@@ -4584,22 +4911,22 @@
       <w:tblGrid>
         <w:gridCol w:w="855"/>
         <w:gridCol w:w="825"/>
-        <w:gridCol w:w="1620"/>
-        <w:gridCol w:w="990"/>
-        <w:gridCol w:w="945"/>
-        <w:gridCol w:w="1620"/>
-        <w:gridCol w:w="945"/>
+        <w:gridCol w:w="1245"/>
+        <w:gridCol w:w="1365"/>
+        <w:gridCol w:w="1110"/>
+        <w:gridCol w:w="1320"/>
+        <w:gridCol w:w="1080"/>
         <w:gridCol w:w="1050"/>
         <w:gridCol w:w="1155"/>
         <w:tblGridChange w:id="0">
           <w:tblGrid>
             <w:gridCol w:w="855"/>
             <w:gridCol w:w="825"/>
-            <w:gridCol w:w="1620"/>
-            <w:gridCol w:w="990"/>
-            <w:gridCol w:w="945"/>
-            <w:gridCol w:w="1620"/>
-            <w:gridCol w:w="945"/>
+            <w:gridCol w:w="1245"/>
+            <w:gridCol w:w="1365"/>
+            <w:gridCol w:w="1110"/>
+            <w:gridCol w:w="1320"/>
+            <w:gridCol w:w="1080"/>
             <w:gridCol w:w="1050"/>
             <w:gridCol w:w="1155"/>
           </w:tblGrid>
@@ -4692,7 +5019,7 @@
                 <w:szCs w:val="20"/>
                 <w:rtl w:val="0"/>
               </w:rPr>
-              <w:t xml:space="preserve">TRUTH.TOTAL</w:t>
+              <w:t xml:space="preserve">Total Golden vcf variants</w:t>
             </w:r>
           </w:p>
         </w:tc>
@@ -4722,7 +5049,7 @@
                 <w:szCs w:val="20"/>
                 <w:rtl w:val="0"/>
               </w:rPr>
-              <w:t xml:space="preserve">TRUTH.TP</w:t>
+              <w:t xml:space="preserve">True positives</w:t>
             </w:r>
           </w:p>
         </w:tc>
@@ -4752,7 +5079,7 @@
                 <w:szCs w:val="20"/>
                 <w:rtl w:val="0"/>
               </w:rPr>
-              <w:t xml:space="preserve">TRUTH.FN</w:t>
+              <w:t xml:space="preserve">False negatives</w:t>
             </w:r>
           </w:p>
         </w:tc>
@@ -4782,7 +5109,7 @@
                 <w:szCs w:val="20"/>
                 <w:rtl w:val="0"/>
               </w:rPr>
-              <w:t xml:space="preserve">QUERY.TOTAL</w:t>
+              <w:t xml:space="preserve">Total workflow vcf variants</w:t>
             </w:r>
           </w:p>
         </w:tc>
@@ -4812,7 +5139,7 @@
                 <w:szCs w:val="20"/>
                 <w:rtl w:val="0"/>
               </w:rPr>
-              <w:t xml:space="preserve">QUERY.FP</w:t>
+              <w:t xml:space="preserve">False positives</w:t>
             </w:r>
           </w:p>
         </w:tc>
@@ -4825,6 +5152,7 @@
               <w:bottom w:w="100.0" w:type="dxa"/>
               <w:right w:w="100.0" w:type="dxa"/>
             </w:tcMar>
+            <w:vAlign w:val="center"/>
           </w:tcPr>
           <w:p>
             <w:pPr>
@@ -4838,11 +5166,13 @@
             </w:pPr>
             <w:r>
               <w:rPr>
-                <w:sz w:val="20"/>
-                <w:szCs w:val="20"/>
-                <w:rtl w:val="0"/>
-              </w:rPr>
-              <w:t xml:space="preserve">METRIC.Recall</w:t>
+                <w:b w:val="1"/>
+                <w:i w:val="1"/>
+                <w:sz w:val="20"/>
+                <w:szCs w:val="20"/>
+                <w:rtl w:val="0"/>
+              </w:rPr>
+              <w:t xml:space="preserve">Recall</w:t>
             </w:r>
           </w:p>
         </w:tc>
@@ -4855,6 +5185,7 @@
               <w:bottom w:w="100.0" w:type="dxa"/>
               <w:right w:w="100.0" w:type="dxa"/>
             </w:tcMar>
+            <w:vAlign w:val="center"/>
           </w:tcPr>
           <w:p>
             <w:pPr>
@@ -4868,11 +5199,13 @@
             </w:pPr>
             <w:r>
               <w:rPr>
-                <w:sz w:val="20"/>
-                <w:szCs w:val="20"/>
-                <w:rtl w:val="0"/>
-              </w:rPr>
-              <w:t xml:space="preserve">METRIC.Precision</w:t>
+                <w:b w:val="1"/>
+                <w:i w:val="1"/>
+                <w:sz w:val="20"/>
+                <w:szCs w:val="20"/>
+                <w:rtl w:val="0"/>
+              </w:rPr>
+              <w:t xml:space="preserve">Precision</w:t>
             </w:r>
           </w:p>
         </w:tc>
@@ -5085,6 +5418,7 @@
         </w:tc>
         <w:tc>
           <w:tcPr>
+            <w:shd w:fill="efefef"/>
             <w:tcMar>
               <w:top w:w="100.0" w:type="dxa"/>
               <w:left w:w="100.0" w:type="dxa"/>
@@ -5114,6 +5448,7 @@
         </w:tc>
         <w:tc>
           <w:tcPr>
+            <w:shd w:fill="efefef"/>
             <w:tcMar>
               <w:top w:w="100.0" w:type="dxa"/>
               <w:left w:w="100.0" w:type="dxa"/>
@@ -5350,6 +5685,7 @@
         </w:tc>
         <w:tc>
           <w:tcPr>
+            <w:shd w:fill="efefef"/>
             <w:tcMar>
               <w:top w:w="100.0" w:type="dxa"/>
               <w:left w:w="100.0" w:type="dxa"/>
@@ -5379,6 +5715,7 @@
         </w:tc>
         <w:tc>
           <w:tcPr>
+            <w:shd w:fill="efefef"/>
             <w:tcMar>
               <w:top w:w="100.0" w:type="dxa"/>
               <w:left w:w="100.0" w:type="dxa"/>
@@ -5615,6 +5952,7 @@
         </w:tc>
         <w:tc>
           <w:tcPr>
+            <w:shd w:fill="efefef"/>
             <w:tcMar>
               <w:top w:w="100.0" w:type="dxa"/>
               <w:left w:w="100.0" w:type="dxa"/>
@@ -5644,6 +5982,7 @@
         </w:tc>
         <w:tc>
           <w:tcPr>
+            <w:shd w:fill="efefef"/>
             <w:tcMar>
               <w:top w:w="100.0" w:type="dxa"/>
               <w:left w:w="100.0" w:type="dxa"/>
@@ -5880,6 +6219,7 @@
         </w:tc>
         <w:tc>
           <w:tcPr>
+            <w:shd w:fill="efefef"/>
             <w:tcMar>
               <w:top w:w="100.0" w:type="dxa"/>
               <w:left w:w="100.0" w:type="dxa"/>
@@ -5909,6 +6249,7 @@
         </w:tc>
         <w:tc>
           <w:tcPr>
+            <w:shd w:fill="efefef"/>
             <w:tcMar>
               <w:top w:w="100.0" w:type="dxa"/>
               <w:left w:w="100.0" w:type="dxa"/>
@@ -5949,197 +6290,193 @@
           <w:szCs w:val="18"/>
           <w:rtl w:val="0"/>
         </w:rPr>
-        <w:t xml:space="preserve">* This table is extracted from hap.py output reports. The scripts to obtain this data and perform the benchmarking are in the Miscellaneous directory of the repo</w:t>
-      </w:r>
-      <w:r>
-        <w:rPr>
-          <w:rtl w:val="0"/>
-        </w:rPr>
-      </w:r>
-    </w:p>
-    <w:p>
-      <w:pPr>
+        <w:t xml:space="preserve">* This table is extracted from hap.py summary output reports. The scripts to obtain this data and perform the benchmarking are in the `GIAB_example` directory of the repo</w:t>
+      </w:r>
+      <w:r>
+        <w:rPr>
+          <w:rtl w:val="0"/>
+        </w:rPr>
+      </w:r>
+    </w:p>
+    <w:p>
+      <w:pPr>
+        <w:pStyle w:val="Heading1"/>
         <w:contextualSpacing w:val="0"/>
       </w:pPr>
-      <w:r>
-        <w:rPr>
-          <w:rtl w:val="0"/>
-        </w:rPr>
-      </w:r>
-    </w:p>
-    <w:p>
-      <w:pPr>
-        <w:numPr>
-          <w:ilvl w:val="0"/>
-          <w:numId w:val="2"/>
-        </w:numPr>
-        <w:spacing w:after="180" w:before="180" w:lineRule="auto"/>
-        <w:ind w:left="720" w:hanging="360"/>
-        <w:contextualSpacing w:val="1"/>
-        <w:rPr>
-          <w:color w:val="ff0000"/>
-        </w:rPr>
-      </w:pPr>
-      <w:r>
-        <w:rPr>
-          <w:color w:val="ff0000"/>
-          <w:rtl w:val="0"/>
-        </w:rPr>
-        <w:t xml:space="preserve">For some reason, Neat is not really producing meaningful comparisons! It is giving 0 for all the comparisons: golden variants, workflow variants, differences between the two vcfs, and the resulting FP and FN files are also meaningless!</w:t>
-        <w:br w:type="textWrapping"/>
-        <w:br w:type="textWrapping"/>
-        <w:t xml:space="preserve">This could be something about the way I’m calling it, so here is the code excerpt:</w:t>
-      </w:r>
-    </w:p>
-    <w:p>
-      <w:pPr>
-        <w:spacing w:after="180" w:before="180" w:lineRule="auto"/>
-        <w:ind w:left="720" w:firstLine="0"/>
+      <w:bookmarkStart w:colFirst="0" w:colLast="0" w:name="_b2ilhehla3f6" w:id="8"/>
+      <w:bookmarkEnd w:id="8"/>
+      <w:r>
+        <w:rPr>
+          <w:rtl w:val="0"/>
+        </w:rPr>
+        <w:t xml:space="preserve">4 </w:t>
+      </w:r>
+      <w:r>
+        <w:rPr>
+          <w:rtl w:val="0"/>
+        </w:rPr>
+        <w:t xml:space="preserve">Advanced options</w:t>
+      </w:r>
+    </w:p>
+    <w:p>
+      <w:pPr>
         <w:contextualSpacing w:val="0"/>
       </w:pPr>
       <w:r>
         <w:rPr>
           <w:rtl w:val="0"/>
         </w:rPr>
-      </w:r>
-    </w:p>
-    <w:p>
-      <w:pPr>
-        <w:spacing w:after="180" w:before="180" w:lineRule="auto"/>
-        <w:ind w:left="720" w:firstLine="0"/>
+        <w:t xml:space="preserve">For more handle of the pipeline, there is a possibility to examine the effect of parameter changes in some of the stages; namely, the alignment and the Base Recalibration stage. </w:t>
+      </w:r>
+    </w:p>
+    <w:p>
+      <w:pPr>
         <w:contextualSpacing w:val="0"/>
       </w:pPr>
       <w:r>
         <w:rPr>
-          <w:color w:val="ff0000"/>
-          <w:rtl w:val="0"/>
-        </w:rPr>
-        <w:br w:type="textWrapping"/>
-      </w:r>
-      <w:r>
-        <w:rPr>
-          <w:rFonts w:ascii="Consolas" w:cs="Consolas" w:eastAsia="Consolas" w:hAnsi="Consolas"/>
-          <w:color w:val="ff0000"/>
-          <w:sz w:val="20"/>
-          <w:szCs w:val="20"/>
-          <w:rtl w:val="0"/>
-        </w:rPr>
-        <w:t xml:space="preserve">reference="/home/groups/hpcbio_shared/azza/H3A_NextGen_assessment_set3/data/genome"</w:t>
-      </w:r>
-    </w:p>
-    <w:p>
-      <w:pPr>
-        <w:spacing w:after="180" w:before="180" w:lineRule="auto"/>
-        <w:ind w:left="720" w:firstLine="0"/>
+          <w:rtl w:val="0"/>
+        </w:rPr>
+        <w:t xml:space="preserve">The scripts to allow such functionality are in the `ParameterSweep` directory of the repo, and they employ the same runfile and sampleinformation structure shown in section 2.3. </w:t>
+      </w:r>
+    </w:p>
+    <w:p>
+      <w:pPr>
         <w:contextualSpacing w:val="0"/>
       </w:pPr>
       <w:r>
         <w:rPr>
-          <w:rFonts w:ascii="Consolas" w:cs="Consolas" w:eastAsia="Consolas" w:hAnsi="Consolas"/>
-          <w:color w:val="ff0000"/>
-          <w:sz w:val="20"/>
-          <w:szCs w:val="20"/>
-          <w:rtl w:val="0"/>
-        </w:rPr>
-        <w:t xml:space="preserve">goldenFile=/home/groups/hpcbio_shared/azza/GIAB/reads/Gravan_raw/NA12878_V2.5_Robot_1.hc.vqsr.vep.vcf</w:t>
-      </w:r>
-    </w:p>
-    <w:p>
-      <w:pPr>
-        <w:spacing w:after="180" w:before="180" w:lineRule="auto"/>
-        <w:ind w:left="720" w:firstLine="0"/>
+          <w:rtl w:val="0"/>
+        </w:rPr>
+        <w:t xml:space="preserve">For running these scripts, it is assumed that the user has R installed and accessible, along with the following libraries: gsalib, ggplot2, reshape, gplots (required for some of the GATK tools: https://software.broadinstitute.org/gatk/guide/article?id=2899), dplyr, doParallel, foreach, RColorBrewer (required for the supplied R scripts)</w:t>
+      </w:r>
+    </w:p>
+    <w:p>
+      <w:pPr>
         <w:contextualSpacing w:val="0"/>
       </w:pPr>
       <w:r>
         <w:rPr>
-          <w:rFonts w:ascii="Consolas" w:cs="Consolas" w:eastAsia="Consolas" w:hAnsi="Consolas"/>
-          <w:color w:val="ff0000"/>
-          <w:sz w:val="20"/>
-          <w:szCs w:val="20"/>
-          <w:rtl w:val="0"/>
-        </w:rPr>
-        <w:t xml:space="preserve">workflowFile=/home/groups/hpcbio_shared/azza/GIAB/results/run8/delivery/jointVCFs/jointVCFcalled.vcf</w:t>
-      </w:r>
-    </w:p>
-    <w:p>
-      <w:pPr>
-        <w:spacing w:after="180" w:before="180" w:lineRule="auto"/>
-        <w:ind w:left="720" w:firstLine="0"/>
+          <w:rtl w:val="0"/>
+        </w:rPr>
+        <w:t xml:space="preserve">The effect of changing the parameters in the alignment stage (using bwa mem) can be shown as a function of the average quality of the alignment (the mean MAPQ field in the sample’s bam file). Contrary, the effect of changing the parameters in the Base Recalibration stage can be shown as a function of the error (the difference between the reported and empirical quality of the bases). </w:t>
+      </w:r>
+    </w:p>
+    <w:p>
+      <w:pPr>
         <w:contextualSpacing w:val="0"/>
       </w:pPr>
       <w:r>
         <w:rPr>
           <w:rtl w:val="0"/>
         </w:rPr>
-      </w:r>
-    </w:p>
-    <w:p>
-      <w:pPr>
-        <w:spacing w:after="180" w:before="180" w:lineRule="auto"/>
-        <w:ind w:left="720" w:firstLine="0"/>
+        <w:t xml:space="preserve">Both functionalities can be invoked by running the commands below respectively:</w:t>
+      </w:r>
+    </w:p>
+    <w:tbl>
+      <w:tblPr>
+        <w:tblStyle w:val="Table7"/>
+        <w:bidi w:val="0"/>
+        <w:tblW w:w="9638.0" w:type="dxa"/>
+        <w:jc w:val="left"/>
+        <w:tblBorders>
+          <w:top w:color="000000" w:space="0" w:sz="8" w:val="single"/>
+          <w:left w:color="000000" w:space="0" w:sz="8" w:val="single"/>
+          <w:bottom w:color="000000" w:space="0" w:sz="8" w:val="single"/>
+          <w:right w:color="000000" w:space="0" w:sz="8" w:val="single"/>
+          <w:insideH w:color="000000" w:space="0" w:sz="8" w:val="single"/>
+          <w:insideV w:color="000000" w:space="0" w:sz="8" w:val="single"/>
+        </w:tblBorders>
+        <w:tblLayout w:type="fixed"/>
+        <w:tblLook w:val="0600"/>
+      </w:tblPr>
+      <w:tblGrid>
+        <w:gridCol w:w="9638"/>
+        <w:tblGridChange w:id="0">
+          <w:tblGrid>
+            <w:gridCol w:w="9638"/>
+          </w:tblGrid>
+        </w:tblGridChange>
+      </w:tblGrid>
+      <w:tr>
+        <w:tc>
+          <w:tcPr>
+            <w:tcMar>
+              <w:top w:w="100.0" w:type="dxa"/>
+              <w:left w:w="100.0" w:type="dxa"/>
+              <w:bottom w:w="100.0" w:type="dxa"/>
+              <w:right w:w="100.0" w:type="dxa"/>
+            </w:tcMar>
+          </w:tcPr>
+          <w:p>
+            <w:pPr>
+              <w:widowControl w:val="0"/>
+              <w:spacing w:after="0" w:before="0" w:lineRule="auto"/>
+              <w:contextualSpacing w:val="0"/>
+            </w:pPr>
+            <w:r>
+              <w:rPr>
+                <w:rFonts w:ascii="Consolas" w:cs="Consolas" w:eastAsia="Consolas" w:hAnsi="Consolas"/>
+                <w:sz w:val="20"/>
+                <w:szCs w:val="20"/>
+                <w:rtl w:val="0"/>
+              </w:rPr>
+              <w:t xml:space="preserve">nohup start_bwa.sh &lt;runfile&gt;  &gt; bwa_sweep_log.nohup</w:t>
+            </w:r>
+          </w:p>
+          <w:p>
+            <w:pPr>
+              <w:widowControl w:val="0"/>
+              <w:spacing w:after="0" w:before="0" w:lineRule="auto"/>
+              <w:contextualSpacing w:val="0"/>
+            </w:pPr>
+            <w:r>
+              <w:rPr>
+                <w:rFonts w:ascii="Consolas" w:cs="Consolas" w:eastAsia="Consolas" w:hAnsi="Consolas"/>
+                <w:sz w:val="20"/>
+                <w:szCs w:val="20"/>
+                <w:rtl w:val="0"/>
+              </w:rPr>
+              <w:t xml:space="preserve">nohup start_bqsr_sweep.sh &lt;runfile&gt;  &gt; bqsr_sweep_log.nohup</w:t>
+            </w:r>
+          </w:p>
+        </w:tc>
+      </w:tr>
+    </w:tbl>
+    <w:p>
+      <w:pPr>
         <w:contextualSpacing w:val="0"/>
       </w:pPr>
       <w:r>
         <w:rPr>
-          <w:rFonts w:ascii="Consolas" w:cs="Consolas" w:eastAsia="Consolas" w:hAnsi="Consolas"/>
-          <w:color w:val="ff0000"/>
-          <w:sz w:val="20"/>
-          <w:szCs w:val="20"/>
-          <w:rtl w:val="0"/>
-        </w:rPr>
-        <w:t xml:space="preserve">module load python/2.7.9</w:t>
-      </w:r>
-    </w:p>
-    <w:p>
-      <w:pPr>
-        <w:spacing w:after="180" w:before="180" w:lineRule="auto"/>
-        <w:ind w:left="720" w:firstLine="0"/>
+          <w:rtl w:val="0"/>
+        </w:rPr>
+      </w:r>
+    </w:p>
+    <w:p>
+      <w:pPr>
         <w:contextualSpacing w:val="0"/>
       </w:pPr>
       <w:r>
         <w:rPr>
-          <w:rFonts w:ascii="Consolas" w:cs="Consolas" w:eastAsia="Consolas" w:hAnsi="Consolas"/>
-          <w:color w:val="ff0000"/>
-          <w:sz w:val="20"/>
-          <w:szCs w:val="20"/>
-          <w:rtl w:val="0"/>
-        </w:rPr>
-        <w:t xml:space="preserve">vcf_compare_dir=/home/groups/hpcbio_shared/azza/H3A_NextGen_assessment_set3/builds/NEAT/neat-genreads/utilities</w:t>
-      </w:r>
-    </w:p>
-    <w:p>
-      <w:pPr>
-        <w:spacing w:after="180" w:before="180" w:lineRule="auto"/>
-        <w:ind w:left="720" w:firstLine="0"/>
+          <w:rtl w:val="0"/>
+        </w:rPr>
+        <w:t xml:space="preserve">The results of invoking either stage is integrated into the tree structure of Figure 3 as 2 additional directories called ‘sweepBWA’ and ‘sweepBQSR’ with subfolders for each parameter, and with an overall summary files bqsr.summary.txt (detailing whether it was successful setting the parameter to a particular value, and also how long the processing took)</w:t>
+      </w:r>
+    </w:p>
+    <w:p>
+      <w:pPr>
         <w:contextualSpacing w:val="0"/>
       </w:pPr>
       <w:r>
         <w:rPr>
-          <w:rFonts w:ascii="Consolas" w:cs="Consolas" w:eastAsia="Consolas" w:hAnsi="Consolas"/>
-          <w:color w:val="ff0000"/>
-          <w:sz w:val="20"/>
-          <w:szCs w:val="20"/>
-          <w:rtl w:val="0"/>
-        </w:rPr>
-        <w:t xml:space="preserve">python $vcf_compare_dir/vcf_compare_OLD.py -r $reference/ucsc.hg19.fasta -g ${goldenFile} -w ${workflowFile}  -o /home/groups/hpcbio_shared/azza/GIAB/results/run8/variant_compare_neat  --incl-homs --incl-fail --vcf-out --no-plot</w:t>
-      </w:r>
-    </w:p>
-    <w:p>
-      <w:pPr>
-        <w:spacing w:after="180" w:before="180" w:lineRule="auto"/>
-        <w:ind w:left="720" w:firstLine="0"/>
-        <w:contextualSpacing w:val="0"/>
-      </w:pPr>
-      <w:r>
-        <w:rPr>
-          <w:rtl w:val="0"/>
-        </w:rPr>
-      </w:r>
-    </w:p>
-    <w:p>
-      <w:pPr>
-        <w:spacing w:after="180" w:before="180" w:lineRule="auto"/>
-        <w:ind w:left="720" w:firstLine="0"/>
+          <w:rtl w:val="0"/>
+        </w:rPr>
+        <w:t xml:space="preserve">Figure 4 below shows sample results from changing the &lt;&gt; parameter in bwa for the GIAB sample, while Figure 5 shows the results on the same sample when varying the &lt;&gt; parameter in the BaseRecalibration stage for chromosome &lt;&gt;</w:t>
+      </w:r>
+    </w:p>
+    <w:p>
+      <w:pPr>
         <w:contextualSpacing w:val="0"/>
       </w:pPr>
       <w:r>
@@ -6155,69 +6492,6 @@
     </w:sectPr>
   </w:body>
 </w:document>
-</file>
-
-<file path=word/comments.xml><?xml version="1.0" encoding="utf-8"?>
-<w:comments xmlns:mc="http://schemas.openxmlformats.org/markup-compatibility/2006" xmlns:o="urn:schemas-microsoft-com:office:office" xmlns:r="http://schemas.openxmlformats.org/officeDocument/2006/relationships" xmlns:m="http://schemas.openxmlformats.org/officeDocument/2006/math" xmlns:v="urn:schemas-microsoft-com:vml" xmlns:wp="http://schemas.openxmlformats.org/drawingml/2006/wordprocessingDrawing" xmlns:w10="urn:schemas-microsoft-com:office:word" xmlns:w="http://schemas.openxmlformats.org/wordprocessingml/2006/main" xmlns:wne="http://schemas.microsoft.com/office/word/2006/wordml" xmlns:sl="http://schemas.openxmlformats.org/schemaLibrary/2006/main" xmlns:a="http://schemas.openxmlformats.org/drawingml/2006/main" xmlns:pic="http://schemas.openxmlformats.org/drawingml/2006/picture" xmlns:c="http://schemas.openxmlformats.org/drawingml/2006/chart" xmlns:lc="http://schemas.openxmlformats.org/drawingml/2006/lockedCanvas" xmlns:dgm="http://schemas.openxmlformats.org/drawingml/2006/diagram" xmlns:wps="http://schemas.microsoft.com/office/word/2010/wordprocessingShape" xmlns:wpg="http://schemas.microsoft.com/office/word/2010/wordprocessingGroup">
-  <w:comment w:author="Azza Ahmed" w:id="0" w:date="2016-09-22T03:48:14Z">
-    <w:p>
-      <w:pPr>
-        <w:keepNext w:val="0"/>
-        <w:keepLines w:val="0"/>
-        <w:widowControl w:val="0"/>
-        <w:spacing w:after="0" w:before="0" w:line="240" w:lineRule="auto"/>
-        <w:ind w:left="0" w:right="0" w:firstLine="0"/>
-        <w:contextualSpacing w:val="0"/>
-        <w:jc w:val="left"/>
-      </w:pPr>
-      <w:r>
-        <w:rPr>
-          <w:rFonts w:ascii="Arial" w:cs="Arial" w:eastAsia="Arial" w:hAnsi="Arial"/>
-          <w:b w:val="0"/>
-          <w:i w:val="0"/>
-          <w:smallCaps w:val="0"/>
-          <w:strike w:val="0"/>
-          <w:color w:val="000000"/>
-          <w:sz w:val="22"/>
-          <w:szCs w:val="22"/>
-          <w:u w:val="none"/>
-          <w:vertAlign w:val="baseline"/>
-          <w:rtl w:val="0"/>
-        </w:rPr>
-        <w:t xml:space="preserve">Is this a good enough test/proof of functionality?</w:t>
-      </w:r>
-    </w:p>
-  </w:comment>
-  <w:comment w:author="Azza Ahmed" w:id="1" w:date="2016-09-22T03:48:14Z">
-    <w:p>
-      <w:pPr>
-        <w:keepNext w:val="0"/>
-        <w:keepLines w:val="0"/>
-        <w:widowControl w:val="0"/>
-        <w:spacing w:after="0" w:before="0" w:line="240" w:lineRule="auto"/>
-        <w:ind w:left="0" w:right="0" w:firstLine="0"/>
-        <w:contextualSpacing w:val="0"/>
-        <w:jc w:val="left"/>
-      </w:pPr>
-      <w:r>
-        <w:rPr>
-          <w:rFonts w:ascii="Arial" w:cs="Arial" w:eastAsia="Arial" w:hAnsi="Arial"/>
-          <w:b w:val="0"/>
-          <w:i w:val="0"/>
-          <w:smallCaps w:val="0"/>
-          <w:strike w:val="0"/>
-          <w:color w:val="000000"/>
-          <w:sz w:val="22"/>
-          <w:szCs w:val="22"/>
-          <w:u w:val="none"/>
-          <w:vertAlign w:val="baseline"/>
-          <w:rtl w:val="0"/>
-        </w:rPr>
-        <w:t xml:space="preserve">+gloriarendon@gmail.com +lmainzer@life.illinois.edu</w:t>
-      </w:r>
-    </w:p>
-  </w:comment>
-</w:comments>
 </file>
 
 <file path=word/numbering.xml><?xml version="1.0" encoding="utf-8"?>
@@ -6317,8 +6591,8 @@
   <w:abstractNum w:abstractNumId="2">
     <w:lvl w:ilvl="0">
       <w:start w:val="1"/>
-      <w:numFmt w:val="decimal"/>
-      <w:lvlText w:val="%1."/>
+      <w:numFmt w:val="bullet"/>
+      <w:lvlText w:val="●"/>
       <w:lvlJc w:val="left"/>
       <w:pPr>
         <w:ind w:left="720" w:firstLine="360"/>
@@ -6329,8 +6603,8 @@
     </w:lvl>
     <w:lvl w:ilvl="1">
       <w:start w:val="1"/>
-      <w:numFmt w:val="lowerLetter"/>
-      <w:lvlText w:val="%2."/>
+      <w:numFmt w:val="bullet"/>
+      <w:lvlText w:val="○"/>
       <w:lvlJc w:val="left"/>
       <w:pPr>
         <w:ind w:left="1440" w:firstLine="1080"/>
@@ -6341,9 +6615,9 @@
     </w:lvl>
     <w:lvl w:ilvl="2">
       <w:start w:val="1"/>
-      <w:numFmt w:val="lowerRoman"/>
-      <w:lvlText w:val="%3."/>
-      <w:lvlJc w:val="right"/>
+      <w:numFmt w:val="bullet"/>
+      <w:lvlText w:val="■"/>
+      <w:lvlJc w:val="left"/>
       <w:pPr>
         <w:ind w:left="2160" w:firstLine="1800"/>
       </w:pPr>
@@ -6353,8 +6627,8 @@
     </w:lvl>
     <w:lvl w:ilvl="3">
       <w:start w:val="1"/>
-      <w:numFmt w:val="decimal"/>
-      <w:lvlText w:val="%4."/>
+      <w:numFmt w:val="bullet"/>
+      <w:lvlText w:val="●"/>
       <w:lvlJc w:val="left"/>
       <w:pPr>
         <w:ind w:left="2880" w:firstLine="2520"/>
@@ -6365,8 +6639,8 @@
     </w:lvl>
     <w:lvl w:ilvl="4">
       <w:start w:val="1"/>
-      <w:numFmt w:val="lowerLetter"/>
-      <w:lvlText w:val="%5."/>
+      <w:numFmt w:val="bullet"/>
+      <w:lvlText w:val="○"/>
       <w:lvlJc w:val="left"/>
       <w:pPr>
         <w:ind w:left="3600" w:firstLine="3240"/>
@@ -6377,9 +6651,9 @@
     </w:lvl>
     <w:lvl w:ilvl="5">
       <w:start w:val="1"/>
-      <w:numFmt w:val="lowerRoman"/>
-      <w:lvlText w:val="%6."/>
-      <w:lvlJc w:val="right"/>
+      <w:numFmt w:val="bullet"/>
+      <w:lvlText w:val="■"/>
+      <w:lvlJc w:val="left"/>
       <w:pPr>
         <w:ind w:left="4320" w:firstLine="3960"/>
       </w:pPr>
@@ -6389,8 +6663,8 @@
     </w:lvl>
     <w:lvl w:ilvl="6">
       <w:start w:val="1"/>
-      <w:numFmt w:val="decimal"/>
-      <w:lvlText w:val="%7."/>
+      <w:numFmt w:val="bullet"/>
+      <w:lvlText w:val="●"/>
       <w:lvlJc w:val="left"/>
       <w:pPr>
         <w:ind w:left="5040" w:firstLine="4680"/>
@@ -6401,8 +6675,8 @@
     </w:lvl>
     <w:lvl w:ilvl="7">
       <w:start w:val="1"/>
-      <w:numFmt w:val="lowerLetter"/>
-      <w:lvlText w:val="%8."/>
+      <w:numFmt w:val="bullet"/>
+      <w:lvlText w:val="○"/>
       <w:lvlJc w:val="left"/>
       <w:pPr>
         <w:ind w:left="5760" w:firstLine="5400"/>
@@ -6413,9 +6687,9 @@
     </w:lvl>
     <w:lvl w:ilvl="8">
       <w:start w:val="1"/>
-      <w:numFmt w:val="lowerRoman"/>
-      <w:lvlText w:val="%9."/>
-      <w:lvlJc w:val="right"/>
+      <w:numFmt w:val="bullet"/>
+      <w:lvlText w:val="■"/>
+      <w:lvlJc w:val="left"/>
       <w:pPr>
         <w:ind w:left="6480" w:firstLine="6120"/>
       </w:pPr>
@@ -6763,5 +7037,24 @@
       <w:tcPr/>
     </w:tblStylePr>
   </w:style>
+  <w:style w:type="table" w:styleId="Table7">
+    <w:basedOn w:val="TableNormal"/>
+    <w:tblPr>
+      <w:tblStyleRowBandSize w:val="1"/>
+      <w:tblStyleColBandSize w:val="1"/>
+    </w:tblPr>
+    <w:tblStylePr w:type="band1Horz"/>
+    <w:tblStylePr w:type="band1Vert"/>
+    <w:tblStylePr w:type="band2Horz"/>
+    <w:tblStylePr w:type="band2Vert"/>
+    <w:tblStylePr w:type="firstCol"/>
+    <w:tblStylePr w:type="firstRow"/>
+    <w:tblStylePr w:type="lastCol"/>
+    <w:tblStylePr w:type="lastRow"/>
+    <w:tblStylePr w:type="neCell"/>
+    <w:tblStylePr w:type="nwCell"/>
+    <w:tblStylePr w:type="seCell"/>
+    <w:tblStylePr w:type="swCell"/>
+  </w:style>
 </w:styles>
 </file>
</xml_diff>